<commit_message>
added thesis publications list
</commit_message>
<xml_diff>
--- a/thesis.docx
+++ b/thesis.docx
@@ -503,118 +503,67 @@
           <w:r>
             <w:fldChar w:fldCharType="separate"/>
           </w:r>
-          <w:bookmarkStart w:id="2" w:name="_GoBack"/>
-          <w:bookmarkEnd w:id="2"/>
-          <w:r>
-            <w:rPr>
-              <w:rStyle w:val="Hyperlink"/>
-              <w:noProof/>
-              <w:rtl/>
-            </w:rPr>
-            <w:fldChar w:fldCharType="begin"/>
-          </w:r>
-          <w:r>
-            <w:rPr>
-              <w:rStyle w:val="Hyperlink"/>
-              <w:noProof/>
-            </w:rPr>
-            <w:instrText xml:space="preserve"> </w:instrText>
-          </w:r>
-          <w:r>
-            <w:rPr>
-              <w:noProof/>
-            </w:rPr>
-            <w:instrText>HYPERLINK \l "_Toc430585965"</w:instrText>
-          </w:r>
-          <w:r>
-            <w:rPr>
-              <w:rStyle w:val="Hyperlink"/>
-              <w:noProof/>
-            </w:rPr>
-            <w:instrText xml:space="preserve"> </w:instrText>
-          </w:r>
-          <w:r>
-            <w:rPr>
-              <w:rStyle w:val="Hyperlink"/>
-              <w:noProof/>
-              <w:rtl/>
-            </w:rPr>
-          </w:r>
-          <w:r>
-            <w:rPr>
-              <w:rStyle w:val="Hyperlink"/>
-              <w:noProof/>
-              <w:rtl/>
-            </w:rPr>
-            <w:fldChar w:fldCharType="separate"/>
-          </w:r>
-          <w:r>
-            <w:rPr>
-              <w:rStyle w:val="Hyperlink"/>
-              <w:noProof/>
-            </w:rPr>
-            <w:t>Abstract</w:t>
-          </w:r>
-          <w:r>
-            <w:rPr>
-              <w:noProof/>
-              <w:webHidden/>
-            </w:rPr>
-            <w:tab/>
-          </w:r>
-          <w:r>
-            <w:rPr>
-              <w:rStyle w:val="Hyperlink"/>
-              <w:noProof/>
-              <w:rtl/>
-            </w:rPr>
-            <w:fldChar w:fldCharType="begin"/>
-          </w:r>
-          <w:r>
-            <w:rPr>
-              <w:noProof/>
-              <w:webHidden/>
-            </w:rPr>
-            <w:instrText xml:space="preserve"> PAGEREF _Toc430585965 \h </w:instrText>
-          </w:r>
-          <w:r>
-            <w:rPr>
-              <w:rStyle w:val="Hyperlink"/>
-              <w:noProof/>
-              <w:rtl/>
-            </w:rPr>
-          </w:r>
-          <w:r>
-            <w:rPr>
-              <w:rStyle w:val="Hyperlink"/>
-              <w:noProof/>
-              <w:rtl/>
-            </w:rPr>
-            <w:fldChar w:fldCharType="separate"/>
-          </w:r>
-          <w:r>
-            <w:rPr>
-              <w:noProof/>
-              <w:webHidden/>
-            </w:rPr>
-            <w:t>2</w:t>
-          </w:r>
-          <w:r>
-            <w:rPr>
-              <w:rStyle w:val="Hyperlink"/>
-              <w:noProof/>
-              <w:rtl/>
-            </w:rPr>
-            <w:fldChar w:fldCharType="end"/>
-          </w:r>
-          <w:r>
-            <w:rPr>
-              <w:rStyle w:val="Hyperlink"/>
-              <w:noProof/>
-              <w:rtl/>
-            </w:rPr>
-            <w:fldChar w:fldCharType="end"/>
-          </w:r>
+          <w:hyperlink w:anchor="_Toc430585965" w:history="1">
+            <w:r>
+              <w:rPr>
+                <w:rStyle w:val="Hyperlink"/>
+                <w:noProof/>
+              </w:rPr>
+              <w:t>Abstract</w:t>
+            </w:r>
+            <w:r>
+              <w:rPr>
+                <w:noProof/>
+                <w:webHidden/>
+              </w:rPr>
+              <w:tab/>
+            </w:r>
+            <w:r>
+              <w:rPr>
+                <w:rStyle w:val="Hyperlink"/>
+                <w:noProof/>
+                <w:rtl/>
+              </w:rPr>
+              <w:fldChar w:fldCharType="begin"/>
+            </w:r>
+            <w:r>
+              <w:rPr>
+                <w:noProof/>
+                <w:webHidden/>
+              </w:rPr>
+              <w:instrText xml:space="preserve"> PAGEREF _Toc430585965 \h </w:instrText>
+            </w:r>
+            <w:r>
+              <w:rPr>
+                <w:rStyle w:val="Hyperlink"/>
+                <w:noProof/>
+                <w:rtl/>
+              </w:rPr>
+            </w:r>
+            <w:r>
+              <w:rPr>
+                <w:rStyle w:val="Hyperlink"/>
+                <w:noProof/>
+                <w:rtl/>
+              </w:rPr>
+              <w:fldChar w:fldCharType="separate"/>
+            </w:r>
+            <w:r>
+              <w:rPr>
+                <w:noProof/>
+                <w:webHidden/>
+              </w:rPr>
+              <w:t>2</w:t>
+            </w:r>
+            <w:r>
+              <w:rPr>
+                <w:rStyle w:val="Hyperlink"/>
+                <w:noProof/>
+                <w:rtl/>
+              </w:rPr>
+              <w:fldChar w:fldCharType="end"/>
+            </w:r>
+          </w:hyperlink>
         </w:p>
         <w:p>
           <w:pPr>
@@ -1009,12 +958,12 @@
       <w:pPr>
         <w:pStyle w:val="Heading1"/>
       </w:pPr>
-      <w:bookmarkStart w:id="3" w:name="_Toc430585967"/>
+      <w:bookmarkStart w:id="2" w:name="_Toc430585967"/>
       <w:r>
         <w:lastRenderedPageBreak/>
         <w:t>Introduction</w:t>
       </w:r>
-      <w:bookmarkEnd w:id="3"/>
+      <w:bookmarkEnd w:id="2"/>
     </w:p>
     <w:p>
       <w:pPr>
@@ -1428,14 +1377,169 @@
           <w:szCs w:val="21"/>
         </w:rPr>
       </w:pPr>
+      <w:proofErr w:type="gramStart"/>
       <w:r>
         <w:rPr>
           <w:rFonts w:ascii="Helvetica" w:hAnsi="Helvetica" w:cs="Helvetica"/>
           <w:sz w:val="21"/>
           <w:szCs w:val="21"/>
         </w:rPr>
-        <w:t>.1</w:t>
-      </w:r>
+        <w:t xml:space="preserve">.1 </w:t>
+      </w:r>
+      <w:r>
+        <w:rPr>
+          <w:rFonts w:ascii="Arial" w:hAnsi="Arial" w:cs="Arial"/>
+          <w:sz w:val="21"/>
+          <w:szCs w:val="21"/>
+          <w:rtl/>
+        </w:rPr>
+        <w:t>סקירה</w:t>
+      </w:r>
+      <w:r>
+        <w:rPr>
+          <w:rFonts w:ascii="Arial" w:hAnsi="Arial" w:cs="Arial"/>
+          <w:sz w:val="21"/>
+          <w:szCs w:val="21"/>
+        </w:rPr>
+        <w:t xml:space="preserve"> </w:t>
+      </w:r>
+      <w:r>
+        <w:rPr>
+          <w:rFonts w:ascii="Arial" w:hAnsi="Arial" w:cs="Arial"/>
+          <w:sz w:val="21"/>
+          <w:szCs w:val="21"/>
+          <w:rtl/>
+        </w:rPr>
+        <w:t>כללית</w:t>
+      </w:r>
+      <w:r>
+        <w:rPr>
+          <w:rFonts w:ascii="Arial" w:hAnsi="Arial" w:cs="Arial"/>
+          <w:sz w:val="21"/>
+          <w:szCs w:val="21"/>
+        </w:rPr>
+        <w:t xml:space="preserve"> </w:t>
+      </w:r>
+      <w:r>
+        <w:rPr>
+          <w:rFonts w:ascii="Arial" w:hAnsi="Arial" w:cs="Arial"/>
+          <w:sz w:val="21"/>
+          <w:szCs w:val="21"/>
+          <w:rtl/>
+        </w:rPr>
+        <w:t>של</w:t>
+      </w:r>
+      <w:r>
+        <w:rPr>
+          <w:rFonts w:ascii="Arial" w:hAnsi="Arial" w:cs="Arial"/>
+          <w:sz w:val="21"/>
+          <w:szCs w:val="21"/>
+        </w:rPr>
+        <w:t xml:space="preserve"> </w:t>
+      </w:r>
+      <w:r>
+        <w:rPr>
+          <w:rFonts w:ascii="Arial" w:hAnsi="Arial" w:cs="Arial"/>
+          <w:sz w:val="21"/>
+          <w:szCs w:val="21"/>
+          <w:rtl/>
+        </w:rPr>
+        <w:t>המאמרים</w:t>
+      </w:r>
+      <w:r>
+        <w:rPr>
+          <w:rFonts w:ascii="Arial" w:hAnsi="Arial" w:cs="Arial"/>
+          <w:sz w:val="21"/>
+          <w:szCs w:val="21"/>
+        </w:rPr>
+        <w:t xml:space="preserve"> </w:t>
+      </w:r>
+      <w:r>
+        <w:rPr>
+          <w:rFonts w:ascii="Arial" w:hAnsi="Arial" w:cs="Arial"/>
+          <w:sz w:val="21"/>
+          <w:szCs w:val="21"/>
+          <w:rtl/>
+        </w:rPr>
+        <w:t>ואופן</w:t>
+      </w:r>
+      <w:r>
+        <w:rPr>
+          <w:rFonts w:ascii="Arial" w:hAnsi="Arial" w:cs="Arial"/>
+          <w:sz w:val="21"/>
+          <w:szCs w:val="21"/>
+        </w:rPr>
+        <w:t xml:space="preserve"> </w:t>
+      </w:r>
+      <w:r>
+        <w:rPr>
+          <w:rFonts w:ascii="Arial" w:hAnsi="Arial" w:cs="Arial"/>
+          <w:sz w:val="21"/>
+          <w:szCs w:val="21"/>
+          <w:rtl/>
+        </w:rPr>
+        <w:t>השתלבותם</w:t>
+      </w:r>
+      <w:r>
+        <w:rPr>
+          <w:rFonts w:ascii="Arial" w:hAnsi="Arial" w:cs="Arial"/>
+          <w:sz w:val="21"/>
+          <w:szCs w:val="21"/>
+        </w:rPr>
+        <w:t xml:space="preserve"> </w:t>
+      </w:r>
+      <w:r>
+        <w:rPr>
+          <w:rFonts w:ascii="Arial" w:hAnsi="Arial" w:cs="Arial"/>
+          <w:sz w:val="21"/>
+          <w:szCs w:val="21"/>
+          <w:rtl/>
+        </w:rPr>
+        <w:t>בתחום</w:t>
+      </w:r>
+      <w:r>
+        <w:rPr>
+          <w:rFonts w:ascii="Arial" w:hAnsi="Arial" w:cs="Arial"/>
+          <w:sz w:val="21"/>
+          <w:szCs w:val="21"/>
+        </w:rPr>
+        <w:t xml:space="preserve"> </w:t>
+      </w:r>
+      <w:r>
+        <w:rPr>
+          <w:rFonts w:ascii="Arial" w:hAnsi="Arial" w:cs="Arial"/>
+          <w:sz w:val="21"/>
+          <w:szCs w:val="21"/>
+          <w:rtl/>
+        </w:rPr>
+        <w:t>המחקר</w:t>
+      </w:r>
+      <w:r>
+        <w:rPr>
+          <w:rFonts w:ascii="Arial" w:hAnsi="Arial" w:cs="Arial"/>
+          <w:sz w:val="21"/>
+          <w:szCs w:val="21"/>
+        </w:rPr>
+        <w:t xml:space="preserve"> </w:t>
+      </w:r>
+      <w:r>
+        <w:rPr>
+          <w:rFonts w:ascii="Arial" w:hAnsi="Arial" w:cs="Arial"/>
+          <w:sz w:val="21"/>
+          <w:szCs w:val="21"/>
+          <w:rtl/>
+        </w:rPr>
+        <w:t>הכללי</w:t>
+      </w:r>
+      <w:r>
+        <w:rPr>
+          <w:rFonts w:ascii="Helvetica" w:hAnsi="Helvetica" w:cs="Helvetica"/>
+          <w:sz w:val="21"/>
+          <w:szCs w:val="21"/>
+        </w:rPr>
+        <w:t>.</w:t>
+      </w:r>
+      <w:proofErr w:type="gramEnd"/>
     </w:p>
     <w:p>
       <w:pPr>
@@ -1445,27 +1549,96 @@
         <w:adjustRightInd w:val="0"/>
         <w:spacing w:after="0" w:line="240" w:lineRule="auto"/>
         <w:rPr>
+          <w:rFonts w:ascii="Arial" w:hAnsi="Arial" w:cs="Arial"/>
+          <w:sz w:val="21"/>
+          <w:szCs w:val="21"/>
+        </w:rPr>
+      </w:pPr>
+      <w:r>
+        <w:rPr>
+          <w:rFonts w:ascii="Arial" w:hAnsi="Arial" w:cs="Arial" w:hint="cs"/>
+          <w:sz w:val="21"/>
+          <w:szCs w:val="21"/>
+          <w:rtl/>
+        </w:rPr>
+        <w:t xml:space="preserve">2. </w:t>
+      </w:r>
+      <w:r>
+        <w:rPr>
+          <w:rFonts w:ascii="Arial" w:hAnsi="Arial" w:cs="Arial"/>
+          <w:sz w:val="21"/>
+          <w:szCs w:val="21"/>
+          <w:rtl/>
+        </w:rPr>
+        <w:t>תאור</w:t>
+      </w:r>
+      <w:r>
+        <w:rPr>
+          <w:rFonts w:ascii="Arial" w:hAnsi="Arial" w:cs="Arial"/>
+          <w:sz w:val="21"/>
+          <w:szCs w:val="21"/>
+        </w:rPr>
+        <w:t xml:space="preserve"> </w:t>
+      </w:r>
+      <w:r>
+        <w:rPr>
+          <w:rFonts w:ascii="Arial" w:hAnsi="Arial" w:cs="Arial"/>
+          <w:sz w:val="21"/>
+          <w:szCs w:val="21"/>
+          <w:rtl/>
+        </w:rPr>
+        <w:t>סדר</w:t>
+      </w:r>
+      <w:r>
+        <w:rPr>
+          <w:rFonts w:ascii="Arial" w:hAnsi="Arial" w:cs="Arial"/>
+          <w:sz w:val="21"/>
+          <w:szCs w:val="21"/>
+        </w:rPr>
+        <w:t xml:space="preserve"> </w:t>
+      </w:r>
+      <w:r>
+        <w:rPr>
+          <w:rFonts w:ascii="Arial" w:hAnsi="Arial" w:cs="Arial"/>
+          <w:sz w:val="21"/>
+          <w:szCs w:val="21"/>
+          <w:rtl/>
+        </w:rPr>
+        <w:t>הופעת</w:t>
+      </w:r>
+      <w:r>
+        <w:rPr>
+          <w:rFonts w:ascii="Arial" w:hAnsi="Arial" w:cs="Arial"/>
+          <w:sz w:val="21"/>
+          <w:szCs w:val="21"/>
+        </w:rPr>
+        <w:t xml:space="preserve"> </w:t>
+      </w:r>
+      <w:r>
+        <w:rPr>
+          <w:rFonts w:ascii="Arial" w:hAnsi="Arial" w:cs="Arial"/>
+          <w:sz w:val="21"/>
+          <w:szCs w:val="21"/>
+          <w:rtl/>
+        </w:rPr>
+        <w:t>המאמרים</w:t>
+      </w:r>
+      <w:r>
+        <w:rPr>
           <w:rFonts w:ascii="Helvetica" w:hAnsi="Helvetica" w:cs="Helvetica"/>
           <w:sz w:val="21"/>
           <w:szCs w:val="21"/>
         </w:rPr>
-      </w:pPr>
-      <w:r>
-        <w:rPr>
-          <w:rFonts w:ascii="Helvetica" w:hAnsi="Helvetica" w:cs="Helvetica"/>
-          <w:sz w:val="21"/>
-          <w:szCs w:val="21"/>
-        </w:rPr>
-        <w:t xml:space="preserve">2. </w:t>
-      </w:r>
-      <w:r>
-        <w:rPr>
-          <w:rFonts w:ascii="Arial" w:hAnsi="Arial" w:cs="Arial"/>
-          <w:sz w:val="21"/>
-          <w:szCs w:val="21"/>
-          <w:rtl/>
-        </w:rPr>
-        <w:t>סקירה</w:t>
+        <w:t xml:space="preserve">, </w:t>
+      </w:r>
+      <w:r>
+        <w:rPr>
+          <w:rFonts w:ascii="Arial" w:hAnsi="Arial" w:cs="Arial"/>
+          <w:sz w:val="21"/>
+          <w:szCs w:val="21"/>
+          <w:rtl/>
+        </w:rPr>
+        <w:t>הקשר</w:t>
       </w:r>
       <w:r>
         <w:rPr>
@@ -1482,7 +1655,7 @@
           <w:szCs w:val="21"/>
           <w:rtl/>
         </w:rPr>
-        <w:t>כללית</w:t>
+        <w:t>ביניהם</w:t>
       </w:r>
       <w:r>
         <w:rPr>
@@ -1499,7 +1672,7 @@
           <w:szCs w:val="21"/>
           <w:rtl/>
         </w:rPr>
-        <w:t>של</w:t>
+        <w:t>וכיצד</w:t>
       </w:r>
       <w:r>
         <w:rPr>
@@ -1516,7 +1689,7 @@
           <w:szCs w:val="21"/>
           <w:rtl/>
         </w:rPr>
-        <w:t>המאמרים</w:t>
+        <w:t>הם</w:t>
       </w:r>
       <w:r>
         <w:rPr>
@@ -1533,7 +1706,7 @@
           <w:szCs w:val="21"/>
           <w:rtl/>
         </w:rPr>
-        <w:t>ואופן</w:t>
+        <w:t>יוצרים</w:t>
       </w:r>
       <w:r>
         <w:rPr>
@@ -1550,7 +1723,7 @@
           <w:szCs w:val="21"/>
           <w:rtl/>
         </w:rPr>
-        <w:t>השתלבותם</w:t>
+        <w:t>מבנה</w:t>
       </w:r>
       <w:r>
         <w:rPr>
@@ -1567,7 +1740,7 @@
           <w:szCs w:val="21"/>
           <w:rtl/>
         </w:rPr>
-        <w:t>בתחום</w:t>
+        <w:t>המשכי</w:t>
       </w:r>
       <w:r>
         <w:rPr>
@@ -1584,32 +1757,7 @@
           <w:szCs w:val="21"/>
           <w:rtl/>
         </w:rPr>
-        <w:t>המחקר</w:t>
-      </w:r>
-      <w:r>
-        <w:rPr>
-          <w:rFonts w:ascii="Arial" w:hAnsi="Arial" w:cs="Arial"/>
-          <w:sz w:val="21"/>
-          <w:szCs w:val="21"/>
-        </w:rPr>
-        <w:t xml:space="preserve"> </w:t>
-      </w:r>
-      <w:r>
-        <w:rPr>
-          <w:rFonts w:ascii="Arial" w:hAnsi="Arial" w:cs="Arial"/>
-          <w:sz w:val="21"/>
-          <w:szCs w:val="21"/>
-          <w:rtl/>
-        </w:rPr>
-        <w:t>הכללי</w:t>
-      </w:r>
-      <w:r>
-        <w:rPr>
-          <w:rFonts w:ascii="Helvetica" w:hAnsi="Helvetica" w:cs="Helvetica"/>
-          <w:sz w:val="21"/>
-          <w:szCs w:val="21"/>
-        </w:rPr>
-        <w:t>.</w:t>
+        <w:t>והגיוני</w:t>
       </w:r>
     </w:p>
     <w:p>
@@ -1627,11 +1775,80 @@
       </w:pPr>
       <w:r>
         <w:rPr>
+          <w:rFonts w:ascii="Arial" w:hAnsi="Arial" w:cs="Arial" w:hint="cs"/>
+          <w:sz w:val="21"/>
+          <w:szCs w:val="21"/>
+          <w:rtl/>
+        </w:rPr>
+        <w:t xml:space="preserve">3. </w:t>
+      </w:r>
+      <w:r>
+        <w:rPr>
+          <w:rFonts w:ascii="Arial" w:hAnsi="Arial" w:cs="Arial"/>
+          <w:sz w:val="21"/>
+          <w:szCs w:val="21"/>
+          <w:rtl/>
+        </w:rPr>
+        <w:t>שיטות</w:t>
+      </w:r>
+      <w:r>
+        <w:rPr>
+          <w:rFonts w:ascii="Arial" w:hAnsi="Arial" w:cs="Arial"/>
+          <w:sz w:val="21"/>
+          <w:szCs w:val="21"/>
+        </w:rPr>
+        <w:t xml:space="preserve"> </w:t>
+      </w:r>
+      <w:r>
+        <w:rPr>
+          <w:rFonts w:ascii="Arial" w:hAnsi="Arial" w:cs="Arial"/>
+          <w:sz w:val="21"/>
+          <w:szCs w:val="21"/>
+          <w:rtl/>
+        </w:rPr>
+        <w:t>מחקר</w:t>
+      </w:r>
+      <w:r>
+        <w:rPr>
+          <w:rFonts w:ascii="Arial" w:hAnsi="Arial" w:cs="Arial"/>
+          <w:sz w:val="21"/>
+          <w:szCs w:val="21"/>
+        </w:rPr>
+        <w:t xml:space="preserve"> </w:t>
+      </w:r>
+      <w:r>
+        <w:rPr>
+          <w:rFonts w:ascii="Arial" w:hAnsi="Arial" w:cs="Arial"/>
+          <w:sz w:val="21"/>
+          <w:szCs w:val="21"/>
+          <w:rtl/>
+        </w:rPr>
+        <w:t>ומערכת</w:t>
+      </w:r>
+      <w:r>
+        <w:rPr>
+          <w:rFonts w:ascii="Arial" w:hAnsi="Arial" w:cs="Arial"/>
+          <w:sz w:val="21"/>
+          <w:szCs w:val="21"/>
+        </w:rPr>
+        <w:t xml:space="preserve"> </w:t>
+      </w:r>
+      <w:r>
+        <w:rPr>
+          <w:rFonts w:ascii="Arial" w:hAnsi="Arial" w:cs="Arial"/>
+          <w:sz w:val="21"/>
+          <w:szCs w:val="21"/>
+          <w:rtl/>
+        </w:rPr>
+        <w:t>ניסויית</w:t>
+      </w:r>
+      <w:r>
+        <w:rPr>
           <w:rFonts w:ascii="Helvetica" w:hAnsi="Helvetica" w:cs="Helvetica"/>
           <w:sz w:val="21"/>
           <w:szCs w:val="21"/>
         </w:rPr>
-        <w:t xml:space="preserve">3. </w:t>
+        <w:t xml:space="preserve">: </w:t>
       </w:r>
       <w:r>
         <w:rPr>
@@ -1657,7 +1874,7 @@
           <w:szCs w:val="21"/>
           <w:rtl/>
         </w:rPr>
-        <w:t>סדר</w:t>
+        <w:t>שיטות</w:t>
       </w:r>
       <w:r>
         <w:rPr>
@@ -1674,7 +1891,7 @@
           <w:szCs w:val="21"/>
           <w:rtl/>
         </w:rPr>
-        <w:t>הופעת</w:t>
+        <w:t>המחקר</w:t>
       </w:r>
       <w:r>
         <w:rPr>
@@ -1691,7 +1908,41 @@
           <w:szCs w:val="21"/>
           <w:rtl/>
         </w:rPr>
-        <w:t>המאמרים</w:t>
+        <w:t>שאינן</w:t>
+      </w:r>
+      <w:r>
+        <w:rPr>
+          <w:rFonts w:ascii="Arial" w:hAnsi="Arial" w:cs="Arial"/>
+          <w:sz w:val="21"/>
+          <w:szCs w:val="21"/>
+        </w:rPr>
+        <w:t xml:space="preserve"> </w:t>
+      </w:r>
+      <w:r>
+        <w:rPr>
+          <w:rFonts w:ascii="Arial" w:hAnsi="Arial" w:cs="Arial"/>
+          <w:sz w:val="21"/>
+          <w:szCs w:val="21"/>
+          <w:rtl/>
+        </w:rPr>
+        <w:t>מתוארות</w:t>
+      </w:r>
+      <w:r>
+        <w:rPr>
+          <w:rFonts w:ascii="Arial" w:hAnsi="Arial" w:cs="Arial"/>
+          <w:sz w:val="21"/>
+          <w:szCs w:val="21"/>
+        </w:rPr>
+        <w:t xml:space="preserve"> </w:t>
+      </w:r>
+      <w:r>
+        <w:rPr>
+          <w:rFonts w:ascii="Arial" w:hAnsi="Arial" w:cs="Arial"/>
+          <w:sz w:val="21"/>
+          <w:szCs w:val="21"/>
+          <w:rtl/>
+        </w:rPr>
+        <w:t>במאמרים</w:t>
       </w:r>
       <w:r>
         <w:rPr>
@@ -1708,7 +1959,7 @@
           <w:szCs w:val="21"/>
           <w:rtl/>
         </w:rPr>
-        <w:t>הקשר</w:t>
+        <w:t>ובמקרה</w:t>
       </w:r>
       <w:r>
         <w:rPr>
@@ -1725,109 +1976,7 @@
           <w:szCs w:val="21"/>
           <w:rtl/>
         </w:rPr>
-        <w:t>ביניהם</w:t>
-      </w:r>
-      <w:r>
-        <w:rPr>
-          <w:rFonts w:ascii="Arial" w:hAnsi="Arial" w:cs="Arial"/>
-          <w:sz w:val="21"/>
-          <w:szCs w:val="21"/>
-        </w:rPr>
-        <w:t xml:space="preserve"> </w:t>
-      </w:r>
-      <w:r>
-        <w:rPr>
-          <w:rFonts w:ascii="Arial" w:hAnsi="Arial" w:cs="Arial"/>
-          <w:sz w:val="21"/>
-          <w:szCs w:val="21"/>
-          <w:rtl/>
-        </w:rPr>
-        <w:t>וכיצד</w:t>
-      </w:r>
-      <w:r>
-        <w:rPr>
-          <w:rFonts w:ascii="Arial" w:hAnsi="Arial" w:cs="Arial"/>
-          <w:sz w:val="21"/>
-          <w:szCs w:val="21"/>
-        </w:rPr>
-        <w:t xml:space="preserve"> </w:t>
-      </w:r>
-      <w:r>
-        <w:rPr>
-          <w:rFonts w:ascii="Arial" w:hAnsi="Arial" w:cs="Arial"/>
-          <w:sz w:val="21"/>
-          <w:szCs w:val="21"/>
-          <w:rtl/>
-        </w:rPr>
-        <w:t>הם</w:t>
-      </w:r>
-      <w:r>
-        <w:rPr>
-          <w:rFonts w:ascii="Arial" w:hAnsi="Arial" w:cs="Arial"/>
-          <w:sz w:val="21"/>
-          <w:szCs w:val="21"/>
-        </w:rPr>
-        <w:t xml:space="preserve"> </w:t>
-      </w:r>
-      <w:r>
-        <w:rPr>
-          <w:rFonts w:ascii="Arial" w:hAnsi="Arial" w:cs="Arial"/>
-          <w:sz w:val="21"/>
-          <w:szCs w:val="21"/>
-          <w:rtl/>
-        </w:rPr>
-        <w:t>יוצרים</w:t>
-      </w:r>
-      <w:r>
-        <w:rPr>
-          <w:rFonts w:ascii="Arial" w:hAnsi="Arial" w:cs="Arial"/>
-          <w:sz w:val="21"/>
-          <w:szCs w:val="21"/>
-        </w:rPr>
-        <w:t xml:space="preserve"> </w:t>
-      </w:r>
-      <w:r>
-        <w:rPr>
-          <w:rFonts w:ascii="Arial" w:hAnsi="Arial" w:cs="Arial"/>
-          <w:sz w:val="21"/>
-          <w:szCs w:val="21"/>
-          <w:rtl/>
-        </w:rPr>
-        <w:t>מבנה</w:t>
-      </w:r>
-      <w:r>
-        <w:rPr>
-          <w:rFonts w:ascii="Arial" w:hAnsi="Arial" w:cs="Arial"/>
-          <w:sz w:val="21"/>
-          <w:szCs w:val="21"/>
-        </w:rPr>
-        <w:t xml:space="preserve"> </w:t>
-      </w:r>
-      <w:r>
-        <w:rPr>
-          <w:rFonts w:ascii="Arial" w:hAnsi="Arial" w:cs="Arial"/>
-          <w:sz w:val="21"/>
-          <w:szCs w:val="21"/>
-          <w:rtl/>
-        </w:rPr>
-        <w:t>המשכי</w:t>
-      </w:r>
-      <w:r>
-        <w:rPr>
-          <w:rFonts w:ascii="Arial" w:hAnsi="Arial" w:cs="Arial"/>
-          <w:sz w:val="21"/>
-          <w:szCs w:val="21"/>
-        </w:rPr>
-        <w:t xml:space="preserve"> </w:t>
-      </w:r>
-      <w:r>
-        <w:rPr>
-          <w:rFonts w:ascii="Arial" w:hAnsi="Arial" w:cs="Arial"/>
-          <w:sz w:val="21"/>
-          <w:szCs w:val="21"/>
-          <w:rtl/>
-        </w:rPr>
-        <w:t>והגיוני</w:t>
+        <w:t>הצורך</w:t>
       </w:r>
     </w:p>
     <w:p>
@@ -1838,11 +1987,237 @@
         <w:adjustRightInd w:val="0"/>
         <w:spacing w:after="0" w:line="240" w:lineRule="auto"/>
         <w:rPr>
-          <w:rFonts w:ascii="Arial" w:hAnsi="Arial" w:cs="Arial"/>
-          <w:sz w:val="21"/>
-          <w:szCs w:val="21"/>
-        </w:rPr>
-      </w:pPr>
+          <w:rFonts w:ascii="Helvetica" w:hAnsi="Helvetica" w:cs="Helvetica"/>
+          <w:sz w:val="21"/>
+          <w:szCs w:val="21"/>
+        </w:rPr>
+      </w:pPr>
+      <w:r>
+        <w:rPr>
+          <w:rFonts w:ascii="Arial" w:hAnsi="Arial" w:cs="Arial"/>
+          <w:sz w:val="21"/>
+          <w:szCs w:val="21"/>
+          <w:rtl/>
+        </w:rPr>
+        <w:t>תיאור</w:t>
+      </w:r>
+      <w:r>
+        <w:rPr>
+          <w:rFonts w:ascii="Arial" w:hAnsi="Arial" w:cs="Arial"/>
+          <w:sz w:val="21"/>
+          <w:szCs w:val="21"/>
+        </w:rPr>
+        <w:t xml:space="preserve"> </w:t>
+      </w:r>
+      <w:r>
+        <w:rPr>
+          <w:rFonts w:ascii="Arial" w:hAnsi="Arial" w:cs="Arial"/>
+          <w:sz w:val="21"/>
+          <w:szCs w:val="21"/>
+          <w:rtl/>
+        </w:rPr>
+        <w:t>רחב</w:t>
+      </w:r>
+      <w:r>
+        <w:rPr>
+          <w:rFonts w:ascii="Arial" w:hAnsi="Arial" w:cs="Arial"/>
+          <w:sz w:val="21"/>
+          <w:szCs w:val="21"/>
+        </w:rPr>
+        <w:t xml:space="preserve"> </w:t>
+      </w:r>
+      <w:r>
+        <w:rPr>
+          <w:rFonts w:ascii="Arial" w:hAnsi="Arial" w:cs="Arial"/>
+          <w:sz w:val="21"/>
+          <w:szCs w:val="21"/>
+          <w:rtl/>
+        </w:rPr>
+        <w:t>של</w:t>
+      </w:r>
+      <w:r>
+        <w:rPr>
+          <w:rFonts w:ascii="Arial" w:hAnsi="Arial" w:cs="Arial"/>
+          <w:sz w:val="21"/>
+          <w:szCs w:val="21"/>
+        </w:rPr>
+        <w:t xml:space="preserve"> </w:t>
+      </w:r>
+      <w:r>
+        <w:rPr>
+          <w:rFonts w:ascii="Arial" w:hAnsi="Arial" w:cs="Arial"/>
+          <w:sz w:val="21"/>
+          <w:szCs w:val="21"/>
+          <w:rtl/>
+        </w:rPr>
+        <w:t>השיטות</w:t>
+      </w:r>
+      <w:r>
+        <w:rPr>
+          <w:rFonts w:ascii="Arial" w:hAnsi="Arial" w:cs="Arial"/>
+          <w:sz w:val="21"/>
+          <w:szCs w:val="21"/>
+        </w:rPr>
+        <w:t xml:space="preserve"> </w:t>
+      </w:r>
+      <w:r>
+        <w:rPr>
+          <w:rFonts w:ascii="Arial" w:hAnsi="Arial" w:cs="Arial"/>
+          <w:sz w:val="21"/>
+          <w:szCs w:val="21"/>
+          <w:rtl/>
+        </w:rPr>
+        <w:t>שתוארו</w:t>
+      </w:r>
+      <w:r>
+        <w:rPr>
+          <w:rFonts w:ascii="Arial" w:hAnsi="Arial" w:cs="Arial"/>
+          <w:sz w:val="21"/>
+          <w:szCs w:val="21"/>
+        </w:rPr>
+        <w:t xml:space="preserve"> </w:t>
+      </w:r>
+      <w:r>
+        <w:rPr>
+          <w:rFonts w:ascii="Arial" w:hAnsi="Arial" w:cs="Arial"/>
+          <w:sz w:val="21"/>
+          <w:szCs w:val="21"/>
+          <w:rtl/>
+        </w:rPr>
+        <w:t>במאמרים</w:t>
+      </w:r>
+      <w:r>
+        <w:rPr>
+          <w:rFonts w:ascii="Arial" w:hAnsi="Arial" w:cs="Arial"/>
+          <w:sz w:val="21"/>
+          <w:szCs w:val="21"/>
+        </w:rPr>
+        <w:t xml:space="preserve"> </w:t>
+      </w:r>
+      <w:r>
+        <w:rPr>
+          <w:rFonts w:ascii="Arial" w:hAnsi="Arial" w:cs="Arial"/>
+          <w:sz w:val="21"/>
+          <w:szCs w:val="21"/>
+          <w:rtl/>
+        </w:rPr>
+        <w:t>בקצרה</w:t>
+      </w:r>
+      <w:r>
+        <w:rPr>
+          <w:rFonts w:ascii="Helvetica" w:hAnsi="Helvetica" w:cs="Helvetica"/>
+          <w:sz w:val="21"/>
+          <w:szCs w:val="21"/>
+        </w:rPr>
+        <w:t>.</w:t>
+      </w:r>
+    </w:p>
+    <w:p>
+      <w:pPr>
+        <w:bidi/>
+      </w:pPr>
+      <w:r>
+        <w:rPr>
+          <w:rFonts w:ascii="Arial" w:hAnsi="Arial" w:cs="Arial"/>
+          <w:sz w:val="21"/>
+          <w:szCs w:val="21"/>
+          <w:rtl/>
+        </w:rPr>
+        <w:t>יש</w:t>
+      </w:r>
+      <w:r>
+        <w:rPr>
+          <w:rFonts w:ascii="Arial" w:hAnsi="Arial" w:cs="Arial"/>
+          <w:sz w:val="21"/>
+          <w:szCs w:val="21"/>
+        </w:rPr>
+        <w:t xml:space="preserve"> </w:t>
+      </w:r>
+      <w:r>
+        <w:rPr>
+          <w:rFonts w:ascii="Arial" w:hAnsi="Arial" w:cs="Arial"/>
+          <w:sz w:val="21"/>
+          <w:szCs w:val="21"/>
+          <w:rtl/>
+        </w:rPr>
+        <w:t>לשים</w:t>
+      </w:r>
+      <w:r>
+        <w:rPr>
+          <w:rFonts w:ascii="Arial" w:hAnsi="Arial" w:cs="Arial"/>
+          <w:sz w:val="21"/>
+          <w:szCs w:val="21"/>
+        </w:rPr>
+        <w:t xml:space="preserve"> </w:t>
+      </w:r>
+      <w:r>
+        <w:rPr>
+          <w:rFonts w:ascii="Arial" w:hAnsi="Arial" w:cs="Arial"/>
+          <w:sz w:val="21"/>
+          <w:szCs w:val="21"/>
+          <w:rtl/>
+        </w:rPr>
+        <w:t>לב</w:t>
+      </w:r>
+      <w:r>
+        <w:rPr>
+          <w:rFonts w:ascii="Arial" w:hAnsi="Arial" w:cs="Arial"/>
+          <w:sz w:val="21"/>
+          <w:szCs w:val="21"/>
+        </w:rPr>
+        <w:t xml:space="preserve"> </w:t>
+      </w:r>
+      <w:r>
+        <w:rPr>
+          <w:rFonts w:ascii="Arial" w:hAnsi="Arial" w:cs="Arial"/>
+          <w:sz w:val="21"/>
+          <w:szCs w:val="21"/>
+          <w:rtl/>
+        </w:rPr>
+        <w:t>בעיקר</w:t>
+      </w:r>
+      <w:r>
+        <w:rPr>
+          <w:rFonts w:ascii="Arial" w:hAnsi="Arial" w:cs="Arial"/>
+          <w:sz w:val="21"/>
+          <w:szCs w:val="21"/>
+        </w:rPr>
+        <w:t xml:space="preserve"> </w:t>
+      </w:r>
+      <w:r>
+        <w:rPr>
+          <w:rFonts w:ascii="Arial" w:hAnsi="Arial" w:cs="Arial"/>
+          <w:sz w:val="21"/>
+          <w:szCs w:val="21"/>
+          <w:rtl/>
+        </w:rPr>
+        <w:t>דגש</w:t>
+      </w:r>
+      <w:r>
+        <w:rPr>
+          <w:rFonts w:ascii="Arial" w:hAnsi="Arial" w:cs="Arial"/>
+          <w:sz w:val="21"/>
+          <w:szCs w:val="21"/>
+        </w:rPr>
+        <w:t xml:space="preserve"> </w:t>
+      </w:r>
+      <w:r>
+        <w:rPr>
+          <w:rFonts w:ascii="Arial" w:hAnsi="Arial" w:cs="Arial"/>
+          <w:sz w:val="21"/>
+          <w:szCs w:val="21"/>
+          <w:rtl/>
+        </w:rPr>
+        <w:t>על</w:t>
+      </w:r>
+      <w:r>
+        <w:rPr>
+          <w:rFonts w:ascii="Arial" w:hAnsi="Arial" w:cs="Arial"/>
+          <w:sz w:val="21"/>
+          <w:szCs w:val="21"/>
+        </w:rPr>
+        <w:t xml:space="preserve"> </w:t>
+      </w:r>
       <w:r>
         <w:rPr>
           <w:rFonts w:ascii="Arial" w:hAnsi="Arial" w:cs="Arial"/>
@@ -1867,7 +2242,7 @@
           <w:szCs w:val="21"/>
           <w:rtl/>
         </w:rPr>
-        <w:t>מחקר</w:t>
+        <w:t>שפותחו</w:t>
       </w:r>
       <w:r>
         <w:rPr>
@@ -1884,7 +2259,7 @@
           <w:szCs w:val="21"/>
           <w:rtl/>
         </w:rPr>
-        <w:t>ומערכת</w:t>
+        <w:t>במהלך</w:t>
       </w:r>
       <w:r>
         <w:rPr>
@@ -1901,7 +2276,7 @@
           <w:szCs w:val="21"/>
           <w:rtl/>
         </w:rPr>
-        <w:t>ניסויית</w:t>
+        <w:t>העבודה</w:t>
       </w:r>
       <w:r>
         <w:rPr>
@@ -1909,136 +2284,310 @@
           <w:sz w:val="21"/>
           <w:szCs w:val="21"/>
         </w:rPr>
-        <w:t xml:space="preserve">: </w:t>
-      </w:r>
-      <w:r>
-        <w:rPr>
-          <w:rFonts w:ascii="Arial" w:hAnsi="Arial" w:cs="Arial"/>
-          <w:sz w:val="21"/>
-          <w:szCs w:val="21"/>
-          <w:rtl/>
-        </w:rPr>
-        <w:t>תאור</w:t>
-      </w:r>
-      <w:r>
-        <w:rPr>
-          <w:rFonts w:ascii="Arial" w:hAnsi="Arial" w:cs="Arial"/>
-          <w:sz w:val="21"/>
-          <w:szCs w:val="21"/>
-        </w:rPr>
+        <w:t xml:space="preserve">. </w:t>
+      </w:r>
+      <w:r>
+        <w:rPr>
+          <w:rFonts w:ascii="Arial" w:hAnsi="Arial" w:cs="Arial"/>
+          <w:sz w:val="21"/>
+          <w:szCs w:val="21"/>
+          <w:rtl/>
+        </w:rPr>
+        <w:t>במידה</w:t>
+      </w:r>
+    </w:p>
+    <w:p>
+      <w:proofErr w:type="spellStart"/>
+      <w:r>
+        <w:t>Bla</w:t>
+      </w:r>
+      <w:proofErr w:type="spellEnd"/>
+      <w:r>
         <w:t xml:space="preserve"> </w:t>
       </w:r>
-      <w:r>
-        <w:rPr>
-          <w:rFonts w:ascii="Arial" w:hAnsi="Arial" w:cs="Arial"/>
-          <w:sz w:val="21"/>
-          <w:szCs w:val="21"/>
-          <w:rtl/>
-        </w:rPr>
-        <w:t>שיטות</w:t>
-      </w:r>
-      <w:r>
-        <w:rPr>
-          <w:rFonts w:ascii="Arial" w:hAnsi="Arial" w:cs="Arial"/>
-          <w:sz w:val="21"/>
-          <w:szCs w:val="21"/>
-        </w:rPr>
-        <w:t xml:space="preserve"> </w:t>
-      </w:r>
-      <w:r>
-        <w:rPr>
-          <w:rFonts w:ascii="Arial" w:hAnsi="Arial" w:cs="Arial"/>
-          <w:sz w:val="21"/>
-          <w:szCs w:val="21"/>
-          <w:rtl/>
-        </w:rPr>
-        <w:t>המחקר</w:t>
-      </w:r>
-      <w:r>
-        <w:rPr>
-          <w:rFonts w:ascii="Arial" w:hAnsi="Arial" w:cs="Arial"/>
-          <w:sz w:val="21"/>
-          <w:szCs w:val="21"/>
-        </w:rPr>
-        <w:t xml:space="preserve"> </w:t>
-      </w:r>
-      <w:r>
-        <w:rPr>
-          <w:rFonts w:ascii="Arial" w:hAnsi="Arial" w:cs="Arial"/>
-          <w:sz w:val="21"/>
-          <w:szCs w:val="21"/>
-          <w:rtl/>
-        </w:rPr>
-        <w:t>שאינן</w:t>
-      </w:r>
-      <w:r>
-        <w:rPr>
-          <w:rFonts w:ascii="Arial" w:hAnsi="Arial" w:cs="Arial"/>
-          <w:sz w:val="21"/>
-          <w:szCs w:val="21"/>
-        </w:rPr>
-        <w:t xml:space="preserve"> </w:t>
-      </w:r>
-      <w:r>
-        <w:rPr>
-          <w:rFonts w:ascii="Arial" w:hAnsi="Arial" w:cs="Arial"/>
-          <w:sz w:val="21"/>
-          <w:szCs w:val="21"/>
-          <w:rtl/>
-        </w:rPr>
-        <w:t>מתוארות</w:t>
-      </w:r>
-      <w:r>
-        <w:rPr>
-          <w:rFonts w:ascii="Arial" w:hAnsi="Arial" w:cs="Arial"/>
-          <w:sz w:val="21"/>
-          <w:szCs w:val="21"/>
-        </w:rPr>
-        <w:t xml:space="preserve"> </w:t>
-      </w:r>
-      <w:r>
-        <w:rPr>
-          <w:rFonts w:ascii="Arial" w:hAnsi="Arial" w:cs="Arial"/>
-          <w:sz w:val="21"/>
-          <w:szCs w:val="21"/>
-          <w:rtl/>
-        </w:rPr>
-        <w:t>במאמרים</w:t>
-      </w:r>
-      <w:r>
-        <w:rPr>
-          <w:rFonts w:ascii="Helvetica" w:hAnsi="Helvetica" w:cs="Helvetica"/>
-          <w:sz w:val="21"/>
-          <w:szCs w:val="21"/>
-        </w:rPr>
-        <w:t xml:space="preserve">, </w:t>
-      </w:r>
-      <w:r>
-        <w:rPr>
-          <w:rFonts w:ascii="Arial" w:hAnsi="Arial" w:cs="Arial"/>
-          <w:sz w:val="21"/>
-          <w:szCs w:val="21"/>
-          <w:rtl/>
-        </w:rPr>
-        <w:t>ובמקרה</w:t>
-      </w:r>
-      <w:r>
-        <w:rPr>
-          <w:rFonts w:ascii="Arial" w:hAnsi="Arial" w:cs="Arial"/>
-          <w:sz w:val="21"/>
-          <w:szCs w:val="21"/>
-        </w:rPr>
-        <w:t xml:space="preserve"> </w:t>
-      </w:r>
-      <w:r>
-        <w:rPr>
-          <w:rFonts w:ascii="Arial" w:hAnsi="Arial" w:cs="Arial"/>
-          <w:sz w:val="21"/>
-          <w:szCs w:val="21"/>
-          <w:rtl/>
-        </w:rPr>
-        <w:t>הצורך</w:t>
-      </w:r>
+      <w:proofErr w:type="spellStart"/>
+      <w:r>
+        <w:t>bla</w:t>
+      </w:r>
+      <w:proofErr w:type="spellEnd"/>
+    </w:p>
+    <w:p>
+      <w:r>
+        <w:br w:type="page"/>
+      </w:r>
+    </w:p>
+    <w:p>
+      <w:pPr>
+        <w:pStyle w:val="Heading2"/>
+      </w:pPr>
+      <w:r>
+        <w:lastRenderedPageBreak/>
+        <w:t>Publications</w:t>
+      </w:r>
+    </w:p>
+    <w:p>
+      <w:pPr>
+        <w:pStyle w:val="ListParagraph"/>
+        <w:numPr>
+          <w:ilvl w:val="0"/>
+          <w:numId w:val="16"/>
+        </w:numPr>
+        <w:shd w:val="clear" w:color="auto" w:fill="FFFFFF"/>
+        <w:spacing w:before="100" w:beforeAutospacing="1" w:after="100" w:afterAutospacing="1" w:line="360" w:lineRule="auto"/>
+        <w:rPr>
+          <w:rFonts w:asciiTheme="majorBidi" w:eastAsia="Times New Roman" w:hAnsiTheme="majorBidi" w:cs="David"/>
+          <w:sz w:val="24"/>
+          <w:szCs w:val="24"/>
+          <w:rtl/>
+        </w:rPr>
+      </w:pPr>
+      <w:r>
+        <w:rPr>
+          <w:rFonts w:asciiTheme="majorBidi" w:eastAsia="Times New Roman" w:hAnsiTheme="majorBidi" w:cs="David"/>
+          <w:sz w:val="24"/>
+          <w:szCs w:val="24"/>
+        </w:rPr>
+        <w:t>Ram, Y. and Hadany, L. 2012. </w:t>
+      </w:r>
+      <w:r>
+        <w:rPr>
+          <w:rFonts w:asciiTheme="majorBidi" w:eastAsia="Times New Roman" w:hAnsiTheme="majorBidi" w:cs="David"/>
+          <w:i/>
+          <w:iCs/>
+          <w:sz w:val="24"/>
+          <w:szCs w:val="24"/>
+        </w:rPr>
+        <w:t>The evolution of stress-induced hypermutation in asexual populations.</w:t>
+      </w:r>
+      <w:r>
+        <w:rPr>
+          <w:rFonts w:asciiTheme="majorBidi" w:eastAsia="Times New Roman" w:hAnsiTheme="majorBidi" w:cs="David"/>
+          <w:sz w:val="24"/>
+          <w:szCs w:val="24"/>
+        </w:rPr>
+        <w:t> </w:t>
+      </w:r>
+      <w:r>
+        <w:rPr>
+          <w:rFonts w:asciiTheme="majorBidi" w:eastAsia="Times New Roman" w:hAnsiTheme="majorBidi" w:cs="David"/>
+          <w:b/>
+          <w:bCs/>
+          <w:sz w:val="24"/>
+          <w:szCs w:val="24"/>
+        </w:rPr>
+        <w:t>Evolution</w:t>
+      </w:r>
+      <w:r>
+        <w:rPr>
+          <w:rFonts w:asciiTheme="majorBidi" w:eastAsia="Times New Roman" w:hAnsiTheme="majorBidi" w:cs="David"/>
+          <w:sz w:val="24"/>
+          <w:szCs w:val="24"/>
+        </w:rPr>
+        <w:t>, 66: 2315-2328. DOI:</w:t>
+      </w:r>
+      <w:hyperlink r:id="rId10" w:tgtFrame="_blank" w:history="1">
+        <w:r>
+          <w:rPr>
+            <w:rFonts w:asciiTheme="majorBidi" w:eastAsia="Times New Roman" w:hAnsiTheme="majorBidi" w:cs="David"/>
+            <w:sz w:val="24"/>
+            <w:szCs w:val="24"/>
+          </w:rPr>
+          <w:t>10.1111/j.1558-5646.2012.01576.x</w:t>
+        </w:r>
+      </w:hyperlink>
+      <w:r>
+        <w:rPr>
+          <w:rFonts w:asciiTheme="majorBidi" w:eastAsia="Times New Roman" w:hAnsiTheme="majorBidi" w:cs="David"/>
+          <w:sz w:val="24"/>
+          <w:szCs w:val="24"/>
+        </w:rPr>
+        <w:t xml:space="preserve"> (23 citations in Scholar)</w:t>
+      </w:r>
+    </w:p>
+    <w:p>
+      <w:pPr>
+        <w:pStyle w:val="ListParagraph"/>
+        <w:numPr>
+          <w:ilvl w:val="0"/>
+          <w:numId w:val="16"/>
+        </w:numPr>
+        <w:shd w:val="clear" w:color="auto" w:fill="FFFFFF"/>
+        <w:spacing w:before="100" w:beforeAutospacing="1" w:after="100" w:afterAutospacing="1" w:line="360" w:lineRule="auto"/>
+        <w:rPr>
+          <w:rFonts w:asciiTheme="majorBidi" w:eastAsia="Times New Roman" w:hAnsiTheme="majorBidi" w:cs="David"/>
+          <w:sz w:val="24"/>
+          <w:szCs w:val="24"/>
+        </w:rPr>
+      </w:pPr>
+      <w:r>
+        <w:rPr>
+          <w:rFonts w:asciiTheme="majorBidi" w:eastAsia="Times New Roman" w:hAnsiTheme="majorBidi" w:cs="David"/>
+          <w:sz w:val="24"/>
+          <w:szCs w:val="24"/>
+          <w:shd w:val="clear" w:color="auto" w:fill="FFFFFF"/>
+        </w:rPr>
+        <w:t>Ram, Y. and Hadany, L. 2014. </w:t>
+      </w:r>
+      <w:r>
+        <w:rPr>
+          <w:rFonts w:asciiTheme="majorBidi" w:eastAsia="Times New Roman" w:hAnsiTheme="majorBidi" w:cs="David"/>
+          <w:i/>
+          <w:iCs/>
+          <w:sz w:val="24"/>
+          <w:szCs w:val="24"/>
+          <w:shd w:val="clear" w:color="auto" w:fill="FFFFFF"/>
+        </w:rPr>
+        <w:t>Stress-induced mutagenesis and complex adaptation.</w:t>
+      </w:r>
+      <w:r>
+        <w:rPr>
+          <w:rFonts w:asciiTheme="majorBidi" w:eastAsia="Times New Roman" w:hAnsiTheme="majorBidi" w:cs="David"/>
+          <w:b/>
+          <w:bCs/>
+          <w:sz w:val="24"/>
+          <w:szCs w:val="24"/>
+          <w:shd w:val="clear" w:color="auto" w:fill="FFFFFF"/>
+        </w:rPr>
+        <w:t> Proceedings of the Royal Society B</w:t>
+      </w:r>
+      <w:r>
+        <w:rPr>
+          <w:rFonts w:asciiTheme="majorBidi" w:eastAsia="Times New Roman" w:hAnsiTheme="majorBidi" w:cs="David"/>
+          <w:i/>
+          <w:iCs/>
+          <w:sz w:val="24"/>
+          <w:szCs w:val="24"/>
+          <w:shd w:val="clear" w:color="auto" w:fill="FFFFFF"/>
+        </w:rPr>
+        <w:t>, </w:t>
+      </w:r>
+      <w:r>
+        <w:rPr>
+          <w:rFonts w:asciiTheme="majorBidi" w:eastAsia="Times New Roman" w:hAnsiTheme="majorBidi" w:cs="David"/>
+          <w:sz w:val="24"/>
+          <w:szCs w:val="24"/>
+          <w:shd w:val="clear" w:color="auto" w:fill="FFFFFF"/>
+        </w:rPr>
+        <w:t>281: 20141025. DOI:</w:t>
+      </w:r>
+      <w:hyperlink r:id="rId11" w:tgtFrame="_blank" w:history="1">
+        <w:r>
+          <w:rPr>
+            <w:rFonts w:asciiTheme="majorBidi" w:eastAsia="Times New Roman" w:hAnsiTheme="majorBidi" w:cs="David"/>
+            <w:sz w:val="24"/>
+            <w:szCs w:val="24"/>
+            <w:shd w:val="clear" w:color="auto" w:fill="FFFFFF"/>
+          </w:rPr>
+          <w:t>10.1098/rspb.2014.1025</w:t>
+        </w:r>
+      </w:hyperlink>
+      <w:r>
+        <w:rPr>
+          <w:rFonts w:asciiTheme="majorBidi" w:eastAsia="Times New Roman" w:hAnsiTheme="majorBidi" w:cs="David"/>
+          <w:sz w:val="24"/>
+          <w:szCs w:val="24"/>
+          <w:shd w:val="clear" w:color="auto" w:fill="FFFFFF"/>
+        </w:rPr>
+        <w:t xml:space="preserve"> (2 citations in Scholar)</w:t>
+      </w:r>
+    </w:p>
+    <w:p>
+      <w:pPr>
+        <w:pStyle w:val="ListParagraph"/>
+        <w:numPr>
+          <w:ilvl w:val="0"/>
+          <w:numId w:val="16"/>
+        </w:numPr>
+        <w:shd w:val="clear" w:color="auto" w:fill="FFFFFF"/>
+        <w:spacing w:before="100" w:beforeAutospacing="1" w:after="100" w:afterAutospacing="1" w:line="360" w:lineRule="auto"/>
+        <w:rPr>
+          <w:rFonts w:asciiTheme="majorBidi" w:eastAsia="Times New Roman" w:hAnsiTheme="majorBidi" w:cs="David"/>
+          <w:sz w:val="24"/>
+          <w:szCs w:val="24"/>
+        </w:rPr>
+      </w:pPr>
+      <w:r>
+        <w:rPr>
+          <w:rFonts w:asciiTheme="majorBidi" w:eastAsia="Times New Roman" w:hAnsiTheme="majorBidi" w:cs="David"/>
+          <w:sz w:val="24"/>
+          <w:szCs w:val="24"/>
+        </w:rPr>
+        <w:t>Ram, Y. and Hadany, L. 2015. </w:t>
+      </w:r>
+      <w:r>
+        <w:rPr>
+          <w:rFonts w:asciiTheme="majorBidi" w:eastAsia="Times New Roman" w:hAnsiTheme="majorBidi" w:cs="David"/>
+          <w:i/>
+          <w:iCs/>
+          <w:sz w:val="24"/>
+          <w:szCs w:val="24"/>
+        </w:rPr>
+        <w:t>The probability of improvement in Fisher's geometric model: a probabilistic approach.</w:t>
+      </w:r>
+      <w:r>
+        <w:rPr>
+          <w:rFonts w:asciiTheme="majorBidi" w:eastAsia="Times New Roman" w:hAnsiTheme="majorBidi" w:cs="David"/>
+          <w:b/>
+          <w:bCs/>
+          <w:sz w:val="24"/>
+          <w:szCs w:val="24"/>
+        </w:rPr>
+        <w:t> Theoretical Population Biology</w:t>
+      </w:r>
+      <w:r>
+        <w:rPr>
+          <w:rFonts w:asciiTheme="majorBidi" w:eastAsia="Times New Roman" w:hAnsiTheme="majorBidi" w:cs="David"/>
+          <w:sz w:val="24"/>
+          <w:szCs w:val="24"/>
+        </w:rPr>
+        <w:t>, 99, 1–6. DOI:</w:t>
+      </w:r>
+      <w:r>
+        <w:rPr>
+          <w:rFonts w:asciiTheme="majorBidi" w:eastAsia="Times New Roman" w:hAnsiTheme="majorBidi" w:cs="David"/>
+          <w:i/>
+          <w:iCs/>
+          <w:sz w:val="24"/>
+          <w:szCs w:val="24"/>
+        </w:rPr>
+        <w:t> </w:t>
+      </w:r>
+      <w:hyperlink r:id="rId12" w:tgtFrame="_blank" w:history="1">
+        <w:r>
+          <w:rPr>
+            <w:rFonts w:asciiTheme="majorBidi" w:eastAsia="Times New Roman" w:hAnsiTheme="majorBidi" w:cs="David"/>
+            <w:sz w:val="24"/>
+            <w:szCs w:val="24"/>
+          </w:rPr>
+          <w:t>10.1016/j.tpb.2014.10.004</w:t>
+        </w:r>
+      </w:hyperlink>
+      <w:r>
+        <w:rPr>
+          <w:rFonts w:asciiTheme="majorBidi" w:eastAsia="Times New Roman" w:hAnsiTheme="majorBidi" w:cs="David"/>
+          <w:sz w:val="24"/>
+          <w:szCs w:val="24"/>
+        </w:rPr>
+        <w:t>.</w:t>
+      </w:r>
+    </w:p>
+    <w:p>
+      <w:bookmarkStart w:id="3" w:name="_GoBack"/>
+      <w:bookmarkEnd w:id="3"/>
+      <w:r>
+        <w:br w:type="page"/>
+      </w:r>
+    </w:p>
+    <w:p>
+      <w:pPr>
+        <w:pStyle w:val="Heading1"/>
+      </w:pPr>
+      <w:bookmarkStart w:id="4" w:name="_Toc430585969"/>
+      <w:r>
+        <w:lastRenderedPageBreak/>
+        <w:t>Discussion</w:t>
+      </w:r>
+      <w:bookmarkEnd w:id="4"/>
     </w:p>
     <w:p>
       <w:pPr>
@@ -2048,19 +2597,36 @@
         <w:adjustRightInd w:val="0"/>
         <w:spacing w:after="0" w:line="240" w:lineRule="auto"/>
         <w:rPr>
+          <w:rFonts w:ascii="Arial" w:hAnsi="Arial" w:cs="Arial"/>
+          <w:sz w:val="21"/>
+          <w:szCs w:val="21"/>
+        </w:rPr>
+      </w:pPr>
+      <w:r>
+        <w:rPr>
+          <w:rFonts w:ascii="Arial" w:hAnsi="Arial" w:cs="Arial"/>
+          <w:sz w:val="21"/>
+          <w:szCs w:val="21"/>
+          <w:rtl/>
+        </w:rPr>
+        <w:t>ג</w:t>
+      </w:r>
+      <w:r>
+        <w:rPr>
           <w:rFonts w:ascii="Helvetica" w:hAnsi="Helvetica" w:cs="Helvetica"/>
           <w:sz w:val="21"/>
           <w:szCs w:val="21"/>
         </w:rPr>
-      </w:pPr>
-      <w:r>
-        <w:rPr>
-          <w:rFonts w:ascii="Arial" w:hAnsi="Arial" w:cs="Arial"/>
-          <w:sz w:val="21"/>
-          <w:szCs w:val="21"/>
-          <w:rtl/>
-        </w:rPr>
-        <w:t>תיאור</w:t>
+        <w:t xml:space="preserve">. </w:t>
+      </w:r>
+      <w:r>
+        <w:rPr>
+          <w:rFonts w:ascii="Arial" w:hAnsi="Arial" w:cs="Arial"/>
+          <w:sz w:val="21"/>
+          <w:szCs w:val="21"/>
+          <w:rtl/>
+        </w:rPr>
+        <w:t>דיון</w:t>
       </w:r>
       <w:r>
         <w:rPr>
@@ -2077,100 +2643,7 @@
           <w:szCs w:val="21"/>
           <w:rtl/>
         </w:rPr>
-        <w:t>רחב</w:t>
-      </w:r>
-      <w:r>
-        <w:rPr>
-          <w:rFonts w:ascii="Arial" w:hAnsi="Arial" w:cs="Arial"/>
-          <w:sz w:val="21"/>
-          <w:szCs w:val="21"/>
-        </w:rPr>
-        <w:t xml:space="preserve"> </w:t>
-      </w:r>
-      <w:r>
-        <w:rPr>
-          <w:rFonts w:ascii="Arial" w:hAnsi="Arial" w:cs="Arial"/>
-          <w:sz w:val="21"/>
-          <w:szCs w:val="21"/>
-          <w:rtl/>
-        </w:rPr>
-        <w:t>של</w:t>
-      </w:r>
-      <w:r>
-        <w:rPr>
-          <w:rFonts w:ascii="Arial" w:hAnsi="Arial" w:cs="Arial"/>
-          <w:sz w:val="21"/>
-          <w:szCs w:val="21"/>
-        </w:rPr>
-        <w:t xml:space="preserve"> </w:t>
-      </w:r>
-      <w:r>
-        <w:rPr>
-          <w:rFonts w:ascii="Arial" w:hAnsi="Arial" w:cs="Arial"/>
-          <w:sz w:val="21"/>
-          <w:szCs w:val="21"/>
-          <w:rtl/>
-        </w:rPr>
-        <w:t>השיטות</w:t>
-      </w:r>
-      <w:r>
-        <w:rPr>
-          <w:rFonts w:ascii="Arial" w:hAnsi="Arial" w:cs="Arial"/>
-          <w:sz w:val="21"/>
-          <w:szCs w:val="21"/>
-        </w:rPr>
-        <w:t xml:space="preserve"> </w:t>
-      </w:r>
-      <w:r>
-        <w:rPr>
-          <w:rFonts w:ascii="Arial" w:hAnsi="Arial" w:cs="Arial"/>
-          <w:sz w:val="21"/>
-          <w:szCs w:val="21"/>
-          <w:rtl/>
-        </w:rPr>
-        <w:t>שתוארו</w:t>
-      </w:r>
-      <w:r>
-        <w:rPr>
-          <w:rFonts w:ascii="Arial" w:hAnsi="Arial" w:cs="Arial"/>
-          <w:sz w:val="21"/>
-          <w:szCs w:val="21"/>
-        </w:rPr>
-        <w:t xml:space="preserve"> </w:t>
-      </w:r>
-      <w:r>
-        <w:rPr>
-          <w:rFonts w:ascii="Arial" w:hAnsi="Arial" w:cs="Arial"/>
-          <w:sz w:val="21"/>
-          <w:szCs w:val="21"/>
-          <w:rtl/>
-        </w:rPr>
-        <w:t>במאמרים</w:t>
-      </w:r>
-      <w:r>
-        <w:rPr>
-          <w:rFonts w:ascii="Arial" w:hAnsi="Arial" w:cs="Arial"/>
-          <w:sz w:val="21"/>
-          <w:szCs w:val="21"/>
-        </w:rPr>
-        <w:t xml:space="preserve"> </w:t>
-      </w:r>
-      <w:r>
-        <w:rPr>
-          <w:rFonts w:ascii="Arial" w:hAnsi="Arial" w:cs="Arial"/>
-          <w:sz w:val="21"/>
-          <w:szCs w:val="21"/>
-          <w:rtl/>
-        </w:rPr>
-        <w:t>בקצרה</w:t>
-      </w:r>
-      <w:r>
-        <w:rPr>
-          <w:rFonts w:ascii="Helvetica" w:hAnsi="Helvetica" w:cs="Helvetica"/>
-          <w:sz w:val="21"/>
-          <w:szCs w:val="21"/>
-        </w:rPr>
-        <w:t>.</w:t>
+        <w:t>וסיכום</w:t>
       </w:r>
     </w:p>
     <w:p>
@@ -2186,27 +2659,23 @@
           <w:szCs w:val="21"/>
         </w:rPr>
       </w:pPr>
+      <w:proofErr w:type="gramStart"/>
       <w:r>
         <w:rPr>
           <w:rFonts w:ascii="Helvetica" w:hAnsi="Helvetica" w:cs="Helvetica"/>
           <w:sz w:val="21"/>
           <w:szCs w:val="21"/>
         </w:rPr>
-        <w:t>.4</w:t>
-      </w:r>
-    </w:p>
-    <w:p>
-      <w:pPr>
-        <w:bidi/>
-      </w:pPr>
-      <w:r>
-        <w:rPr>
-          <w:rFonts w:ascii="Arial" w:hAnsi="Arial" w:cs="Arial"/>
-          <w:sz w:val="21"/>
-          <w:szCs w:val="21"/>
-          <w:rtl/>
-        </w:rPr>
-        <w:t>יש</w:t>
+        <w:t xml:space="preserve">• </w:t>
+      </w:r>
+      <w:r>
+        <w:rPr>
+          <w:rFonts w:ascii="Arial" w:hAnsi="Arial" w:cs="Arial"/>
+          <w:sz w:val="21"/>
+          <w:szCs w:val="21"/>
+          <w:rtl/>
+        </w:rPr>
+        <w:t>דיון</w:t>
       </w:r>
       <w:r>
         <w:rPr>
@@ -2223,7 +2692,7 @@
           <w:szCs w:val="21"/>
           <w:rtl/>
         </w:rPr>
-        <w:t>לשים</w:t>
+        <w:t>נרחב</w:t>
       </w:r>
       <w:r>
         <w:rPr>
@@ -2240,7 +2709,7 @@
           <w:szCs w:val="21"/>
           <w:rtl/>
         </w:rPr>
-        <w:t>לב</w:t>
+        <w:t>בתוצאות</w:t>
       </w:r>
       <w:r>
         <w:rPr>
@@ -2257,109 +2726,7 @@
           <w:szCs w:val="21"/>
           <w:rtl/>
         </w:rPr>
-        <w:t>בעיקר</w:t>
-      </w:r>
-      <w:r>
-        <w:rPr>
-          <w:rFonts w:ascii="Arial" w:hAnsi="Arial" w:cs="Arial"/>
-          <w:sz w:val="21"/>
-          <w:szCs w:val="21"/>
-        </w:rPr>
-        <w:t xml:space="preserve"> </w:t>
-      </w:r>
-      <w:r>
-        <w:rPr>
-          <w:rFonts w:ascii="Arial" w:hAnsi="Arial" w:cs="Arial"/>
-          <w:sz w:val="21"/>
-          <w:szCs w:val="21"/>
-          <w:rtl/>
-        </w:rPr>
-        <w:t>דגש</w:t>
-      </w:r>
-      <w:r>
-        <w:rPr>
-          <w:rFonts w:ascii="Arial" w:hAnsi="Arial" w:cs="Arial"/>
-          <w:sz w:val="21"/>
-          <w:szCs w:val="21"/>
-        </w:rPr>
-        <w:t xml:space="preserve"> </w:t>
-      </w:r>
-      <w:r>
-        <w:rPr>
-          <w:rFonts w:ascii="Arial" w:hAnsi="Arial" w:cs="Arial"/>
-          <w:sz w:val="21"/>
-          <w:szCs w:val="21"/>
-          <w:rtl/>
-        </w:rPr>
-        <w:t>על</w:t>
-      </w:r>
-      <w:r>
-        <w:rPr>
-          <w:rFonts w:ascii="Arial" w:hAnsi="Arial" w:cs="Arial"/>
-          <w:sz w:val="21"/>
-          <w:szCs w:val="21"/>
-        </w:rPr>
-        <w:t xml:space="preserve"> </w:t>
-      </w:r>
-      <w:r>
-        <w:rPr>
-          <w:rFonts w:ascii="Arial" w:hAnsi="Arial" w:cs="Arial"/>
-          <w:sz w:val="21"/>
-          <w:szCs w:val="21"/>
-          <w:rtl/>
-        </w:rPr>
-        <w:t>שיטות</w:t>
-      </w:r>
-      <w:r>
-        <w:rPr>
-          <w:rFonts w:ascii="Arial" w:hAnsi="Arial" w:cs="Arial"/>
-          <w:sz w:val="21"/>
-          <w:szCs w:val="21"/>
-        </w:rPr>
-        <w:t xml:space="preserve"> </w:t>
-      </w:r>
-      <w:r>
-        <w:rPr>
-          <w:rFonts w:ascii="Arial" w:hAnsi="Arial" w:cs="Arial"/>
-          <w:sz w:val="21"/>
-          <w:szCs w:val="21"/>
-          <w:rtl/>
-        </w:rPr>
-        <w:t>שפותחו</w:t>
-      </w:r>
-      <w:r>
-        <w:rPr>
-          <w:rFonts w:ascii="Arial" w:hAnsi="Arial" w:cs="Arial"/>
-          <w:sz w:val="21"/>
-          <w:szCs w:val="21"/>
-        </w:rPr>
-        <w:t xml:space="preserve"> </w:t>
-      </w:r>
-      <w:r>
-        <w:rPr>
-          <w:rFonts w:ascii="Arial" w:hAnsi="Arial" w:cs="Arial"/>
-          <w:sz w:val="21"/>
-          <w:szCs w:val="21"/>
-          <w:rtl/>
-        </w:rPr>
-        <w:t>במהלך</w:t>
-      </w:r>
-      <w:r>
-        <w:rPr>
-          <w:rFonts w:ascii="Arial" w:hAnsi="Arial" w:cs="Arial"/>
-          <w:sz w:val="21"/>
-          <w:szCs w:val="21"/>
-        </w:rPr>
-        <w:t xml:space="preserve"> </w:t>
-      </w:r>
-      <w:r>
-        <w:rPr>
-          <w:rFonts w:ascii="Arial" w:hAnsi="Arial" w:cs="Arial"/>
-          <w:sz w:val="21"/>
-          <w:szCs w:val="21"/>
-          <w:rtl/>
-        </w:rPr>
-        <w:t>העבודה</w:t>
+        <w:t>ובמשמעותן</w:t>
       </w:r>
       <w:r>
         <w:rPr>
@@ -2367,79 +2734,9 @@
           <w:sz w:val="21"/>
           <w:szCs w:val="21"/>
         </w:rPr>
-        <w:t xml:space="preserve">. </w:t>
-      </w:r>
-      <w:r>
-        <w:rPr>
-          <w:rFonts w:ascii="Arial" w:hAnsi="Arial" w:cs="Arial"/>
-          <w:sz w:val="21"/>
-          <w:szCs w:val="21"/>
-          <w:rtl/>
-        </w:rPr>
-        <w:t>במידה</w:t>
-      </w:r>
-    </w:p>
-    <w:p>
-      <w:proofErr w:type="spellStart"/>
-      <w:r>
-        <w:t>Bla</w:t>
-      </w:r>
-      <w:proofErr w:type="spellEnd"/>
-      <w:r>
-        <w:t xml:space="preserve"> </w:t>
-      </w:r>
-      <w:proofErr w:type="spellStart"/>
-      <w:r>
-        <w:t>bla</w:t>
-      </w:r>
-      <w:proofErr w:type="spellEnd"/>
-    </w:p>
-    <w:p>
-      <w:r>
-        <w:br w:type="page"/>
-      </w:r>
-    </w:p>
-    <w:p>
-      <w:pPr>
-        <w:pStyle w:val="Heading1"/>
-      </w:pPr>
-      <w:bookmarkStart w:id="4" w:name="_Toc430585968"/>
-      <w:r>
-        <w:lastRenderedPageBreak/>
-        <w:t>Manuscripts</w:t>
-      </w:r>
-      <w:bookmarkEnd w:id="4"/>
-    </w:p>
-    <w:p>
-      <w:proofErr w:type="spellStart"/>
-      <w:r>
-        <w:t>Bla</w:t>
-      </w:r>
-      <w:proofErr w:type="spellEnd"/>
-      <w:r>
-        <w:t xml:space="preserve"> </w:t>
-      </w:r>
-      <w:proofErr w:type="spellStart"/>
-      <w:r>
-        <w:t>bla</w:t>
-      </w:r>
-      <w:proofErr w:type="spellEnd"/>
-    </w:p>
-    <w:p>
-      <w:r>
-        <w:br w:type="page"/>
-      </w:r>
-    </w:p>
-    <w:p>
-      <w:pPr>
-        <w:pStyle w:val="Heading1"/>
-      </w:pPr>
-      <w:bookmarkStart w:id="5" w:name="_Toc430585969"/>
-      <w:r>
-        <w:lastRenderedPageBreak/>
-        <w:t>Discussion</w:t>
-      </w:r>
-      <w:bookmarkEnd w:id="5"/>
+        <w:t>.</w:t>
+      </w:r>
+      <w:proofErr w:type="gramEnd"/>
     </w:p>
     <w:p>
       <w:pPr>
@@ -2449,155 +2746,6 @@
         <w:adjustRightInd w:val="0"/>
         <w:spacing w:after="0" w:line="240" w:lineRule="auto"/>
         <w:rPr>
-          <w:rFonts w:ascii="Arial" w:hAnsi="Arial" w:cs="Arial"/>
-          <w:sz w:val="21"/>
-          <w:szCs w:val="21"/>
-        </w:rPr>
-      </w:pPr>
-      <w:r>
-        <w:rPr>
-          <w:rFonts w:ascii="Arial" w:hAnsi="Arial" w:cs="Arial"/>
-          <w:sz w:val="21"/>
-          <w:szCs w:val="21"/>
-          <w:rtl/>
-        </w:rPr>
-        <w:t>ג</w:t>
-      </w:r>
-      <w:r>
-        <w:rPr>
-          <w:rFonts w:ascii="Helvetica" w:hAnsi="Helvetica" w:cs="Helvetica"/>
-          <w:sz w:val="21"/>
-          <w:szCs w:val="21"/>
-        </w:rPr>
-        <w:t xml:space="preserve">. </w:t>
-      </w:r>
-      <w:r>
-        <w:rPr>
-          <w:rFonts w:ascii="Arial" w:hAnsi="Arial" w:cs="Arial"/>
-          <w:sz w:val="21"/>
-          <w:szCs w:val="21"/>
-          <w:rtl/>
-        </w:rPr>
-        <w:t>דיון</w:t>
-      </w:r>
-      <w:r>
-        <w:rPr>
-          <w:rFonts w:ascii="Arial" w:hAnsi="Arial" w:cs="Arial"/>
-          <w:sz w:val="21"/>
-          <w:szCs w:val="21"/>
-        </w:rPr>
-        <w:t xml:space="preserve"> </w:t>
-      </w:r>
-      <w:r>
-        <w:rPr>
-          <w:rFonts w:ascii="Arial" w:hAnsi="Arial" w:cs="Arial"/>
-          <w:sz w:val="21"/>
-          <w:szCs w:val="21"/>
-          <w:rtl/>
-        </w:rPr>
-        <w:t>וסיכום</w:t>
-      </w:r>
-    </w:p>
-    <w:p>
-      <w:pPr>
-        <w:autoSpaceDE w:val="0"/>
-        <w:autoSpaceDN w:val="0"/>
-        <w:bidi/>
-        <w:adjustRightInd w:val="0"/>
-        <w:spacing w:after="0" w:line="240" w:lineRule="auto"/>
-        <w:rPr>
-          <w:rFonts w:ascii="Helvetica" w:hAnsi="Helvetica" w:cs="Helvetica"/>
-          <w:sz w:val="21"/>
-          <w:szCs w:val="21"/>
-        </w:rPr>
-      </w:pPr>
-      <w:proofErr w:type="gramStart"/>
-      <w:r>
-        <w:rPr>
-          <w:rFonts w:ascii="Helvetica" w:hAnsi="Helvetica" w:cs="Helvetica"/>
-          <w:sz w:val="21"/>
-          <w:szCs w:val="21"/>
-        </w:rPr>
-        <w:t xml:space="preserve">• </w:t>
-      </w:r>
-      <w:r>
-        <w:rPr>
-          <w:rFonts w:ascii="Arial" w:hAnsi="Arial" w:cs="Arial"/>
-          <w:sz w:val="21"/>
-          <w:szCs w:val="21"/>
-          <w:rtl/>
-        </w:rPr>
-        <w:t>דיון</w:t>
-      </w:r>
-      <w:r>
-        <w:rPr>
-          <w:rFonts w:ascii="Arial" w:hAnsi="Arial" w:cs="Arial"/>
-          <w:sz w:val="21"/>
-          <w:szCs w:val="21"/>
-        </w:rPr>
-        <w:t xml:space="preserve"> </w:t>
-      </w:r>
-      <w:r>
-        <w:rPr>
-          <w:rFonts w:ascii="Arial" w:hAnsi="Arial" w:cs="Arial"/>
-          <w:sz w:val="21"/>
-          <w:szCs w:val="21"/>
-          <w:rtl/>
-        </w:rPr>
-        <w:t>נרחב</w:t>
-      </w:r>
-      <w:r>
-        <w:rPr>
-          <w:rFonts w:ascii="Arial" w:hAnsi="Arial" w:cs="Arial"/>
-          <w:sz w:val="21"/>
-          <w:szCs w:val="21"/>
-        </w:rPr>
-        <w:t xml:space="preserve"> </w:t>
-      </w:r>
-      <w:r>
-        <w:rPr>
-          <w:rFonts w:ascii="Arial" w:hAnsi="Arial" w:cs="Arial"/>
-          <w:sz w:val="21"/>
-          <w:szCs w:val="21"/>
-          <w:rtl/>
-        </w:rPr>
-        <w:t>בתוצאות</w:t>
-      </w:r>
-      <w:r>
-        <w:rPr>
-          <w:rFonts w:ascii="Arial" w:hAnsi="Arial" w:cs="Arial"/>
-          <w:sz w:val="21"/>
-          <w:szCs w:val="21"/>
-        </w:rPr>
-        <w:t xml:space="preserve"> </w:t>
-      </w:r>
-      <w:r>
-        <w:rPr>
-          <w:rFonts w:ascii="Arial" w:hAnsi="Arial" w:cs="Arial"/>
-          <w:sz w:val="21"/>
-          <w:szCs w:val="21"/>
-          <w:rtl/>
-        </w:rPr>
-        <w:t>ובמשמעותן</w:t>
-      </w:r>
-      <w:r>
-        <w:rPr>
-          <w:rFonts w:ascii="Helvetica" w:hAnsi="Helvetica" w:cs="Helvetica"/>
-          <w:sz w:val="21"/>
-          <w:szCs w:val="21"/>
-        </w:rPr>
-        <w:t>.</w:t>
-      </w:r>
-      <w:proofErr w:type="gramEnd"/>
-    </w:p>
-    <w:p>
-      <w:pPr>
-        <w:autoSpaceDE w:val="0"/>
-        <w:autoSpaceDN w:val="0"/>
-        <w:bidi/>
-        <w:adjustRightInd w:val="0"/>
-        <w:spacing w:after="0" w:line="240" w:lineRule="auto"/>
-        <w:rPr>
           <w:rFonts w:ascii="Helvetica" w:hAnsi="Helvetica" w:cs="Helvetica"/>
           <w:sz w:val="21"/>
           <w:szCs w:val="21"/>
@@ -2789,12 +2937,12 @@
       <w:pPr>
         <w:pStyle w:val="Heading1"/>
       </w:pPr>
-      <w:bookmarkStart w:id="6" w:name="_Toc430585970"/>
+      <w:bookmarkStart w:id="5" w:name="_Toc430585970"/>
       <w:r>
         <w:lastRenderedPageBreak/>
         <w:t>References</w:t>
       </w:r>
-      <w:bookmarkEnd w:id="6"/>
+      <w:bookmarkEnd w:id="5"/>
     </w:p>
     <w:p>
       <w:proofErr w:type="spellStart"/>
@@ -3160,7 +3308,7 @@
       </w:r>
     </w:p>
     <w:sectPr>
-      <w:footerReference w:type="default" r:id="rId10"/>
+      <w:footerReference w:type="default" r:id="rId13"/>
       <w:pgSz w:w="11907" w:h="16839" w:code="9"/>
       <w:pgMar w:top="1440" w:right="1800" w:bottom="1440" w:left="1800" w:header="708" w:footer="708" w:gutter="0"/>
       <w:cols w:space="708"/>
@@ -3232,7 +3380,7 @@
           <w:rPr>
             <w:noProof/>
           </w:rPr>
-          <w:t>2</w:t>
+          <w:t>10</w:t>
         </w:r>
         <w:r>
           <w:rPr>
@@ -3628,7 +3776,7 @@
   <w:abstractNum w:abstractNumId="4">
     <w:nsid w:val="1746100F"/>
     <w:multiLevelType w:val="multilevel"/>
-    <w:tmpl w:val="3B5A6304"/>
+    <w:tmpl w:val="5C045D78"/>
     <w:lvl w:ilvl="0">
       <w:numFmt w:val="decimal"/>
       <w:lvlText w:val="%1"/>
@@ -3643,7 +3791,6 @@
     <w:lvl w:ilvl="1">
       <w:start w:val="1"/>
       <w:numFmt w:val="decimal"/>
-      <w:pStyle w:val="Heading2"/>
       <w:lvlText w:val="%1.%2"/>
       <w:lvlJc w:val="left"/>
       <w:pPr>
@@ -4402,6 +4549,206 @@
     </w:lvl>
   </w:abstractNum>
   <w:abstractNum w:abstractNumId="12">
+    <w:nsid w:val="61500299"/>
+    <w:multiLevelType w:val="hybridMultilevel"/>
+    <w:tmpl w:val="8FA4EDC4"/>
+    <w:lvl w:ilvl="0" w:tplc="04090001">
+      <w:start w:val="1"/>
+      <w:numFmt w:val="bullet"/>
+      <w:lvlText w:val=""/>
+      <w:lvlJc w:val="left"/>
+      <w:pPr>
+        <w:ind w:left="360" w:hanging="360"/>
+      </w:pPr>
+      <w:rPr>
+        <w:rFonts w:ascii="Symbol" w:hAnsi="Symbol" w:hint="default"/>
+      </w:rPr>
+    </w:lvl>
+    <w:lvl w:ilvl="1" w:tplc="04090003" w:tentative="1">
+      <w:start w:val="1"/>
+      <w:numFmt w:val="bullet"/>
+      <w:lvlText w:val="o"/>
+      <w:lvlJc w:val="left"/>
+      <w:pPr>
+        <w:ind w:left="1080" w:hanging="360"/>
+      </w:pPr>
+      <w:rPr>
+        <w:rFonts w:ascii="Courier New" w:hAnsi="Courier New" w:cs="Courier New" w:hint="default"/>
+      </w:rPr>
+    </w:lvl>
+    <w:lvl w:ilvl="2" w:tplc="04090005" w:tentative="1">
+      <w:start w:val="1"/>
+      <w:numFmt w:val="bullet"/>
+      <w:lvlText w:val=""/>
+      <w:lvlJc w:val="left"/>
+      <w:pPr>
+        <w:ind w:left="1800" w:hanging="360"/>
+      </w:pPr>
+      <w:rPr>
+        <w:rFonts w:ascii="Wingdings" w:hAnsi="Wingdings" w:hint="default"/>
+      </w:rPr>
+    </w:lvl>
+    <w:lvl w:ilvl="3" w:tplc="04090001" w:tentative="1">
+      <w:start w:val="1"/>
+      <w:numFmt w:val="bullet"/>
+      <w:lvlText w:val=""/>
+      <w:lvlJc w:val="left"/>
+      <w:pPr>
+        <w:ind w:left="2520" w:hanging="360"/>
+      </w:pPr>
+      <w:rPr>
+        <w:rFonts w:ascii="Symbol" w:hAnsi="Symbol" w:hint="default"/>
+      </w:rPr>
+    </w:lvl>
+    <w:lvl w:ilvl="4" w:tplc="04090003" w:tentative="1">
+      <w:start w:val="1"/>
+      <w:numFmt w:val="bullet"/>
+      <w:lvlText w:val="o"/>
+      <w:lvlJc w:val="left"/>
+      <w:pPr>
+        <w:ind w:left="3240" w:hanging="360"/>
+      </w:pPr>
+      <w:rPr>
+        <w:rFonts w:ascii="Courier New" w:hAnsi="Courier New" w:cs="Courier New" w:hint="default"/>
+      </w:rPr>
+    </w:lvl>
+    <w:lvl w:ilvl="5" w:tplc="04090005" w:tentative="1">
+      <w:start w:val="1"/>
+      <w:numFmt w:val="bullet"/>
+      <w:lvlText w:val=""/>
+      <w:lvlJc w:val="left"/>
+      <w:pPr>
+        <w:ind w:left="3960" w:hanging="360"/>
+      </w:pPr>
+      <w:rPr>
+        <w:rFonts w:ascii="Wingdings" w:hAnsi="Wingdings" w:hint="default"/>
+      </w:rPr>
+    </w:lvl>
+    <w:lvl w:ilvl="6" w:tplc="04090001" w:tentative="1">
+      <w:start w:val="1"/>
+      <w:numFmt w:val="bullet"/>
+      <w:lvlText w:val=""/>
+      <w:lvlJc w:val="left"/>
+      <w:pPr>
+        <w:ind w:left="4680" w:hanging="360"/>
+      </w:pPr>
+      <w:rPr>
+        <w:rFonts w:ascii="Symbol" w:hAnsi="Symbol" w:hint="default"/>
+      </w:rPr>
+    </w:lvl>
+    <w:lvl w:ilvl="7" w:tplc="04090003" w:tentative="1">
+      <w:start w:val="1"/>
+      <w:numFmt w:val="bullet"/>
+      <w:lvlText w:val="o"/>
+      <w:lvlJc w:val="left"/>
+      <w:pPr>
+        <w:ind w:left="5400" w:hanging="360"/>
+      </w:pPr>
+      <w:rPr>
+        <w:rFonts w:ascii="Courier New" w:hAnsi="Courier New" w:cs="Courier New" w:hint="default"/>
+      </w:rPr>
+    </w:lvl>
+    <w:lvl w:ilvl="8" w:tplc="04090005" w:tentative="1">
+      <w:start w:val="1"/>
+      <w:numFmt w:val="bullet"/>
+      <w:lvlText w:val=""/>
+      <w:lvlJc w:val="left"/>
+      <w:pPr>
+        <w:ind w:left="6120" w:hanging="360"/>
+      </w:pPr>
+      <w:rPr>
+        <w:rFonts w:ascii="Wingdings" w:hAnsi="Wingdings" w:hint="default"/>
+      </w:rPr>
+    </w:lvl>
+  </w:abstractNum>
+  <w:abstractNum w:abstractNumId="13">
+    <w:nsid w:val="6601073A"/>
+    <w:multiLevelType w:val="hybridMultilevel"/>
+    <w:tmpl w:val="F5AA29AE"/>
+    <w:lvl w:ilvl="0" w:tplc="9EB4054E">
+      <w:start w:val="1"/>
+      <w:numFmt w:val="decimal"/>
+      <w:pStyle w:val="Heading2"/>
+      <w:lvlText w:val="%1."/>
+      <w:lvlJc w:val="left"/>
+      <w:pPr>
+        <w:ind w:left="720" w:hanging="360"/>
+      </w:pPr>
+    </w:lvl>
+    <w:lvl w:ilvl="1" w:tplc="04090019" w:tentative="1">
+      <w:start w:val="1"/>
+      <w:numFmt w:val="lowerLetter"/>
+      <w:lvlText w:val="%2."/>
+      <w:lvlJc w:val="left"/>
+      <w:pPr>
+        <w:ind w:left="1440" w:hanging="360"/>
+      </w:pPr>
+    </w:lvl>
+    <w:lvl w:ilvl="2" w:tplc="0409001B" w:tentative="1">
+      <w:start w:val="1"/>
+      <w:numFmt w:val="lowerRoman"/>
+      <w:lvlText w:val="%3."/>
+      <w:lvlJc w:val="right"/>
+      <w:pPr>
+        <w:ind w:left="2160" w:hanging="180"/>
+      </w:pPr>
+    </w:lvl>
+    <w:lvl w:ilvl="3" w:tplc="0409000F" w:tentative="1">
+      <w:start w:val="1"/>
+      <w:numFmt w:val="decimal"/>
+      <w:lvlText w:val="%4."/>
+      <w:lvlJc w:val="left"/>
+      <w:pPr>
+        <w:ind w:left="2880" w:hanging="360"/>
+      </w:pPr>
+    </w:lvl>
+    <w:lvl w:ilvl="4" w:tplc="04090019" w:tentative="1">
+      <w:start w:val="1"/>
+      <w:numFmt w:val="lowerLetter"/>
+      <w:lvlText w:val="%5."/>
+      <w:lvlJc w:val="left"/>
+      <w:pPr>
+        <w:ind w:left="3600" w:hanging="360"/>
+      </w:pPr>
+    </w:lvl>
+    <w:lvl w:ilvl="5" w:tplc="0409001B" w:tentative="1">
+      <w:start w:val="1"/>
+      <w:numFmt w:val="lowerRoman"/>
+      <w:lvlText w:val="%6."/>
+      <w:lvlJc w:val="right"/>
+      <w:pPr>
+        <w:ind w:left="4320" w:hanging="180"/>
+      </w:pPr>
+    </w:lvl>
+    <w:lvl w:ilvl="6" w:tplc="0409000F" w:tentative="1">
+      <w:start w:val="1"/>
+      <w:numFmt w:val="decimal"/>
+      <w:lvlText w:val="%7."/>
+      <w:lvlJc w:val="left"/>
+      <w:pPr>
+        <w:ind w:left="5040" w:hanging="360"/>
+      </w:pPr>
+    </w:lvl>
+    <w:lvl w:ilvl="7" w:tplc="04090019" w:tentative="1">
+      <w:start w:val="1"/>
+      <w:numFmt w:val="lowerLetter"/>
+      <w:lvlText w:val="%8."/>
+      <w:lvlJc w:val="left"/>
+      <w:pPr>
+        <w:ind w:left="5760" w:hanging="360"/>
+      </w:pPr>
+    </w:lvl>
+    <w:lvl w:ilvl="8" w:tplc="0409001B" w:tentative="1">
+      <w:start w:val="1"/>
+      <w:numFmt w:val="lowerRoman"/>
+      <w:lvlText w:val="%9."/>
+      <w:lvlJc w:val="right"/>
+      <w:pPr>
+        <w:ind w:left="6480" w:hanging="180"/>
+      </w:pPr>
+    </w:lvl>
+  </w:abstractNum>
+  <w:abstractNum w:abstractNumId="14">
     <w:nsid w:val="6E17474E"/>
     <w:multiLevelType w:val="multilevel"/>
     <w:tmpl w:val="0409001F"/>
@@ -4487,7 +4834,7 @@
       </w:pPr>
     </w:lvl>
   </w:abstractNum>
-  <w:abstractNum w:abstractNumId="13">
+  <w:abstractNum w:abstractNumId="15">
     <w:nsid w:val="7ACC2E69"/>
     <w:multiLevelType w:val="multilevel"/>
     <w:tmpl w:val="E4E837CE"/>
@@ -4613,7 +4960,7 @@
     <w:abstractNumId w:val="10"/>
   </w:num>
   <w:num w:numId="5">
-    <w:abstractNumId w:val="13"/>
+    <w:abstractNumId w:val="15"/>
   </w:num>
   <w:num w:numId="6">
     <w:abstractNumId w:val="3"/>
@@ -4634,13 +4981,19 @@
     <w:abstractNumId w:val="7"/>
   </w:num>
   <w:num w:numId="12">
-    <w:abstractNumId w:val="12"/>
+    <w:abstractNumId w:val="14"/>
   </w:num>
   <w:num w:numId="13">
     <w:abstractNumId w:val="6"/>
   </w:num>
   <w:num w:numId="14">
     <w:abstractNumId w:val="4"/>
+  </w:num>
+  <w:num w:numId="15">
+    <w:abstractNumId w:val="13"/>
+  </w:num>
+  <w:num w:numId="16">
+    <w:abstractNumId w:val="12"/>
   </w:num>
 </w:numbering>
 </file>
@@ -4838,11 +5191,10 @@
     <w:uiPriority w:val="9"/>
     <w:unhideWhenUsed/>
     <w:qFormat/>
-    <w:rsid w:val="009F193E"/>
+    <w:rsid w:val="00DE5B38"/>
     <w:pPr>
       <w:numPr>
-        <w:ilvl w:val="1"/>
-        <w:numId w:val="14"/>
+        <w:numId w:val="15"/>
       </w:numPr>
       <w:spacing w:before="200" w:after="120" w:line="480" w:lineRule="auto"/>
       <w:outlineLvl w:val="1"/>
@@ -5150,7 +5502,7 @@
     <w:basedOn w:val="DefaultParagraphFont"/>
     <w:link w:val="Heading2"/>
     <w:uiPriority w:val="9"/>
-    <w:rsid w:val="009F193E"/>
+    <w:rsid w:val="00DE5B38"/>
     <w:rPr>
       <w:rFonts w:eastAsiaTheme="majorEastAsia" w:cstheme="minorHAnsi"/>
       <w:b/>
@@ -5830,11 +6182,10 @@
     <w:uiPriority w:val="9"/>
     <w:unhideWhenUsed/>
     <w:qFormat/>
-    <w:rsid w:val="009F193E"/>
+    <w:rsid w:val="00DE5B38"/>
     <w:pPr>
       <w:numPr>
-        <w:ilvl w:val="1"/>
-        <w:numId w:val="14"/>
+        <w:numId w:val="15"/>
       </w:numPr>
       <w:spacing w:before="200" w:after="120" w:line="480" w:lineRule="auto"/>
       <w:outlineLvl w:val="1"/>
@@ -6142,7 +6493,7 @@
     <w:basedOn w:val="DefaultParagraphFont"/>
     <w:link w:val="Heading2"/>
     <w:uiPriority w:val="9"/>
-    <w:rsid w:val="009F193E"/>
+    <w:rsid w:val="00DE5B38"/>
     <w:rPr>
       <w:rFonts w:eastAsiaTheme="majorEastAsia" w:cstheme="minorHAnsi"/>
       <w:b/>
@@ -6919,7 +7270,7 @@
 </file>
 
 <file path=customXml/itemProps1.xml><?xml version="1.0" encoding="utf-8"?>
-<ds:datastoreItem xmlns:ds="http://schemas.openxmlformats.org/officeDocument/2006/customXml" ds:itemID="{2467A1E1-B99F-45B7-8EAB-FF2BEFC7AF84}">
+<ds:datastoreItem xmlns:ds="http://schemas.openxmlformats.org/officeDocument/2006/customXml" ds:itemID="{4E63198B-D47B-43B8-BCE0-627201402133}">
   <ds:schemaRefs>
     <ds:schemaRef ds:uri="http://schemas.openxmlformats.org/officeDocument/2006/bibliography"/>
   </ds:schemaRefs>

</xml_diff>

<commit_message>
refresh ToC; missing dots
</commit_message>
<xml_diff>
--- a/thesis.docx
+++ b/thesis.docx
@@ -402,6 +402,8 @@
       <w:r>
         <w:rPr>
           <w:rStyle w:val="Emphasis"/>
+          <w:b w:val="0"/>
+          <w:bCs w:val="0"/>
           <w:sz w:val="24"/>
           <w:szCs w:val="24"/>
         </w:rPr>
@@ -412,6 +414,8 @@
       <w:r>
         <w:rPr>
           <w:rStyle w:val="Emphasis"/>
+          <w:b w:val="0"/>
+          <w:bCs w:val="0"/>
           <w:sz w:val="24"/>
           <w:szCs w:val="24"/>
         </w:rPr>
@@ -420,6 +424,8 @@
       <w:r>
         <w:rPr>
           <w:rStyle w:val="Emphasis"/>
+          <w:b w:val="0"/>
+          <w:bCs w:val="0"/>
           <w:sz w:val="24"/>
           <w:szCs w:val="24"/>
         </w:rPr>
@@ -429,6 +435,8 @@
       <w:r>
         <w:rPr>
           <w:rStyle w:val="Emphasis"/>
+          <w:b w:val="0"/>
+          <w:bCs w:val="0"/>
           <w:sz w:val="24"/>
           <w:szCs w:val="24"/>
         </w:rPr>
@@ -437,6 +445,8 @@
       <w:r>
         <w:rPr>
           <w:rStyle w:val="Emphasis"/>
+          <w:b w:val="0"/>
+          <w:bCs w:val="0"/>
           <w:sz w:val="24"/>
           <w:szCs w:val="24"/>
         </w:rPr>
@@ -512,7 +522,6 @@
           <w:szCs w:val="32"/>
         </w:rPr>
       </w:pPr>
-      <w:bookmarkStart w:id="0" w:name="_Toc442014105"/>
       <w:r>
         <w:br w:type="page"/>
       </w:r>
@@ -521,6 +530,7 @@
       <w:pPr>
         <w:pStyle w:val="Heading1"/>
       </w:pPr>
+      <w:bookmarkStart w:id="0" w:name="_Toc442712222"/>
       <w:r>
         <w:lastRenderedPageBreak/>
         <w:t>Abstract</w:t>
@@ -626,6 +636,9 @@
       <w:proofErr w:type="spellEnd"/>
       <w:r>
         <w:t xml:space="preserve"> 4.0 License</w:t>
+      </w:r>
+      <w:r>
+        <w:t>.</w:t>
       </w:r>
     </w:p>
     <w:p>
@@ -670,7 +683,7 @@
       <w:pPr>
         <w:pStyle w:val="Heading1"/>
       </w:pPr>
-      <w:bookmarkStart w:id="1" w:name="_Toc442014106"/>
+      <w:bookmarkStart w:id="1" w:name="_Toc442712223"/>
       <w:r>
         <w:lastRenderedPageBreak/>
         <w:t>Acknowledgements</w:t>
@@ -954,6 +967,9 @@
       </w:r>
       <w:r>
         <w:t>in Light of Population Genetics</w:t>
+      </w:r>
+      <w:r>
+        <w:t>.</w:t>
       </w:r>
     </w:p>
     <w:p>
@@ -983,7 +999,7 @@
         <w:br w:type="page"/>
       </w:r>
     </w:p>
-    <w:bookmarkStart w:id="2" w:name="_Toc442014107" w:displacedByCustomXml="next"/>
+    <w:bookmarkStart w:id="2" w:name="_Toc442712224" w:displacedByCustomXml="next"/>
     <w:sdt>
       <w:sdtPr>
         <w:rPr>
@@ -1010,7 +1026,12 @@
             <w:pStyle w:val="Heading1"/>
           </w:pPr>
           <w:r>
-            <w:t xml:space="preserve">Table of </w:t>
+            <w:t>Tabl</w:t>
+          </w:r>
+          <w:bookmarkStart w:id="3" w:name="_GoBack"/>
+          <w:bookmarkEnd w:id="3"/>
+          <w:r>
+            <w:t xml:space="preserve">e of </w:t>
           </w:r>
           <w:r>
             <w:t>Contents</w:t>
@@ -1037,7 +1058,7 @@
           <w:r>
             <w:fldChar w:fldCharType="separate"/>
           </w:r>
-          <w:hyperlink w:anchor="_Toc442014105" w:history="1">
+          <w:hyperlink w:anchor="_Toc442712222" w:history="1">
             <w:r>
               <w:rPr>
                 <w:rStyle w:val="Hyperlink"/>
@@ -1064,7 +1085,7 @@
                 <w:noProof/>
                 <w:webHidden/>
               </w:rPr>
-              <w:instrText xml:space="preserve"> PAGEREF _Toc442014105 \h </w:instrText>
+              <w:instrText xml:space="preserve"> PAGEREF _Toc442712222 \h </w:instrText>
             </w:r>
             <w:r>
               <w:rPr>
@@ -1106,7 +1127,7 @@
               <w:noProof/>
             </w:rPr>
           </w:pPr>
-          <w:hyperlink w:anchor="_Toc442014106" w:history="1">
+          <w:hyperlink w:anchor="_Toc442712223" w:history="1">
             <w:r>
               <w:rPr>
                 <w:rStyle w:val="Hyperlink"/>
@@ -1133,7 +1154,7 @@
                 <w:noProof/>
                 <w:webHidden/>
               </w:rPr>
-              <w:instrText xml:space="preserve"> PAGEREF _Toc442014106 \h </w:instrText>
+              <w:instrText xml:space="preserve"> PAGEREF _Toc442712223 \h </w:instrText>
             </w:r>
             <w:r>
               <w:rPr>
@@ -1175,7 +1196,7 @@
               <w:noProof/>
             </w:rPr>
           </w:pPr>
-          <w:hyperlink w:anchor="_Toc442014107" w:history="1">
+          <w:hyperlink w:anchor="_Toc442712224" w:history="1">
             <w:r>
               <w:rPr>
                 <w:rStyle w:val="Hyperlink"/>
@@ -1202,7 +1223,7 @@
                 <w:noProof/>
                 <w:webHidden/>
               </w:rPr>
-              <w:instrText xml:space="preserve"> PAGEREF _Toc442014107 \h </w:instrText>
+              <w:instrText xml:space="preserve"> PAGEREF _Toc442712224 \h </w:instrText>
             </w:r>
             <w:r>
               <w:rPr>
@@ -1244,7 +1265,7 @@
               <w:noProof/>
             </w:rPr>
           </w:pPr>
-          <w:hyperlink w:anchor="_Toc442014108" w:history="1">
+          <w:hyperlink w:anchor="_Toc442712225" w:history="1">
             <w:r>
               <w:rPr>
                 <w:rStyle w:val="Hyperlink"/>
@@ -1271,7 +1292,7 @@
                 <w:noProof/>
                 <w:webHidden/>
               </w:rPr>
-              <w:instrText xml:space="preserve"> PAGEREF _Toc442014108 \h </w:instrText>
+              <w:instrText xml:space="preserve"> PAGEREF _Toc442712225 \h </w:instrText>
             </w:r>
             <w:r>
               <w:rPr>
@@ -1313,7 +1334,7 @@
               <w:noProof/>
             </w:rPr>
           </w:pPr>
-          <w:hyperlink w:anchor="_Toc442014109" w:history="1">
+          <w:hyperlink w:anchor="_Toc442712226" w:history="1">
             <w:r>
               <w:rPr>
                 <w:rStyle w:val="Hyperlink"/>
@@ -1340,7 +1361,7 @@
                 <w:noProof/>
                 <w:webHidden/>
               </w:rPr>
-              <w:instrText xml:space="preserve"> PAGEREF _Toc442014109 \h </w:instrText>
+              <w:instrText xml:space="preserve"> PAGEREF _Toc442712226 \h </w:instrText>
             </w:r>
             <w:r>
               <w:rPr>
@@ -1382,7 +1403,7 @@
               <w:noProof/>
             </w:rPr>
           </w:pPr>
-          <w:hyperlink w:anchor="_Toc442014110" w:history="1">
+          <w:hyperlink w:anchor="_Toc442712227" w:history="1">
             <w:r>
               <w:rPr>
                 <w:rStyle w:val="Hyperlink"/>
@@ -1409,7 +1430,7 @@
                 <w:noProof/>
                 <w:webHidden/>
               </w:rPr>
-              <w:instrText xml:space="preserve"> PAGEREF _Toc442014110 \h </w:instrText>
+              <w:instrText xml:space="preserve"> PAGEREF _Toc442712227 \h </w:instrText>
             </w:r>
             <w:r>
               <w:rPr>
@@ -1451,7 +1472,7 @@
               <w:noProof/>
             </w:rPr>
           </w:pPr>
-          <w:hyperlink w:anchor="_Toc442014111" w:history="1">
+          <w:hyperlink w:anchor="_Toc442712228" w:history="1">
             <w:r>
               <w:rPr>
                 <w:rStyle w:val="Hyperlink"/>
@@ -1478,7 +1499,7 @@
                 <w:noProof/>
                 <w:webHidden/>
               </w:rPr>
-              <w:instrText xml:space="preserve"> PAGEREF _Toc442014111 \h </w:instrText>
+              <w:instrText xml:space="preserve"> PAGEREF _Toc442712228 \h </w:instrText>
             </w:r>
             <w:r>
               <w:rPr>
@@ -1520,7 +1541,7 @@
               <w:noProof/>
             </w:rPr>
           </w:pPr>
-          <w:hyperlink w:anchor="_Toc442014112" w:history="1">
+          <w:hyperlink w:anchor="_Toc442712229" w:history="1">
             <w:r>
               <w:rPr>
                 <w:rStyle w:val="Hyperlink"/>
@@ -1547,7 +1568,7 @@
                 <w:noProof/>
                 <w:webHidden/>
               </w:rPr>
-              <w:instrText xml:space="preserve"> PAGEREF _Toc442014112 \h </w:instrText>
+              <w:instrText xml:space="preserve"> PAGEREF _Toc442712229 \h </w:instrText>
             </w:r>
             <w:r>
               <w:rPr>
@@ -1589,7 +1610,7 @@
               <w:noProof/>
             </w:rPr>
           </w:pPr>
-          <w:hyperlink w:anchor="_Toc442014113" w:history="1">
+          <w:hyperlink w:anchor="_Toc442712230" w:history="1">
             <w:r>
               <w:rPr>
                 <w:rStyle w:val="Hyperlink"/>
@@ -1616,7 +1637,7 @@
                 <w:noProof/>
                 <w:webHidden/>
               </w:rPr>
-              <w:instrText xml:space="preserve"> PAGEREF _Toc442014113 \h </w:instrText>
+              <w:instrText xml:space="preserve"> PAGEREF _Toc442712230 \h </w:instrText>
             </w:r>
             <w:r>
               <w:rPr>
@@ -1658,7 +1679,7 @@
               <w:noProof/>
             </w:rPr>
           </w:pPr>
-          <w:hyperlink w:anchor="_Toc442014114" w:history="1">
+          <w:hyperlink w:anchor="_Toc442712231" w:history="1">
             <w:r>
               <w:rPr>
                 <w:rStyle w:val="Hyperlink"/>
@@ -1686,7 +1707,7 @@
                 <w:noProof/>
                 <w:webHidden/>
               </w:rPr>
-              <w:instrText xml:space="preserve"> PAGEREF _Toc442014114 \h </w:instrText>
+              <w:instrText xml:space="preserve"> PAGEREF _Toc442712231 \h </w:instrText>
             </w:r>
             <w:r>
               <w:rPr>
@@ -1706,7 +1727,7 @@
                 <w:noProof/>
                 <w:webHidden/>
               </w:rPr>
-              <w:t>12</w:t>
+              <w:t>11</w:t>
             </w:r>
             <w:r>
               <w:rPr>
@@ -1728,7 +1749,7 @@
               <w:noProof/>
             </w:rPr>
           </w:pPr>
-          <w:hyperlink w:anchor="_Toc442014115" w:history="1">
+          <w:hyperlink w:anchor="_Toc442712232" w:history="1">
             <w:r>
               <w:rPr>
                 <w:rStyle w:val="Hyperlink"/>
@@ -1755,7 +1776,7 @@
                 <w:noProof/>
                 <w:webHidden/>
               </w:rPr>
-              <w:instrText xml:space="preserve"> PAGEREF _Toc442014115 \h </w:instrText>
+              <w:instrText xml:space="preserve"> PAGEREF _Toc442712232 \h </w:instrText>
             </w:r>
             <w:r>
               <w:rPr>
@@ -1797,7 +1818,7 @@
               <w:noProof/>
             </w:rPr>
           </w:pPr>
-          <w:hyperlink w:anchor="_Toc442014116" w:history="1">
+          <w:hyperlink w:anchor="_Toc442712233" w:history="1">
             <w:r>
               <w:rPr>
                 <w:rStyle w:val="Hyperlink"/>
@@ -1824,7 +1845,7 @@
                 <w:noProof/>
                 <w:webHidden/>
               </w:rPr>
-              <w:instrText xml:space="preserve"> PAGEREF _Toc442014116 \h </w:instrText>
+              <w:instrText xml:space="preserve"> PAGEREF _Toc442712233 \h </w:instrText>
             </w:r>
             <w:r>
               <w:rPr>
@@ -1866,27 +1887,13 @@
               <w:noProof/>
             </w:rPr>
           </w:pPr>
-          <w:hyperlink w:anchor="_Toc442014117" w:history="1">
+          <w:hyperlink w:anchor="_Toc442712234" w:history="1">
             <w:r>
               <w:rPr>
                 <w:rStyle w:val="Hyperlink"/>
                 <w:noProof/>
               </w:rPr>
-              <w:t>Individual-based simulati</w:t>
-            </w:r>
-            <w:r>
-              <w:rPr>
-                <w:rStyle w:val="Hyperlink"/>
-                <w:noProof/>
-              </w:rPr>
-              <w:t>o</w:t>
-            </w:r>
-            <w:r>
-              <w:rPr>
-                <w:rStyle w:val="Hyperlink"/>
-                <w:noProof/>
-              </w:rPr>
-              <w:t>ns</w:t>
+              <w:t>Individual-based simulations</w:t>
             </w:r>
             <w:r>
               <w:rPr>
@@ -1907,7 +1914,7 @@
                 <w:noProof/>
                 <w:webHidden/>
               </w:rPr>
-              <w:instrText xml:space="preserve"> PAGEREF _Toc442014117 \h </w:instrText>
+              <w:instrText xml:space="preserve"> PAGEREF _Toc442712234 \h </w:instrText>
             </w:r>
             <w:r>
               <w:rPr>
@@ -1949,7 +1956,7 @@
               <w:noProof/>
             </w:rPr>
           </w:pPr>
-          <w:hyperlink w:anchor="_Toc442014118" w:history="1">
+          <w:hyperlink w:anchor="_Toc442712235" w:history="1">
             <w:r>
               <w:rPr>
                 <w:rStyle w:val="Hyperlink"/>
@@ -1976,7 +1983,7 @@
                 <w:noProof/>
                 <w:webHidden/>
               </w:rPr>
-              <w:instrText xml:space="preserve"> PAGEREF _Toc442014118 \h </w:instrText>
+              <w:instrText xml:space="preserve"> PAGEREF _Toc442712235 \h </w:instrText>
             </w:r>
             <w:r>
               <w:rPr>
@@ -2018,7 +2025,7 @@
               <w:noProof/>
             </w:rPr>
           </w:pPr>
-          <w:hyperlink w:anchor="_Toc442014119" w:history="1">
+          <w:hyperlink w:anchor="_Toc442712236" w:history="1">
             <w:r>
               <w:rPr>
                 <w:rStyle w:val="Hyperlink"/>
@@ -2045,7 +2052,7 @@
                 <w:noProof/>
                 <w:webHidden/>
               </w:rPr>
-              <w:instrText xml:space="preserve"> PAGEREF _Toc442014119 \h </w:instrText>
+              <w:instrText xml:space="preserve"> PAGEREF _Toc442712236 \h </w:instrText>
             </w:r>
             <w:r>
               <w:rPr>
@@ -2087,7 +2094,7 @@
               <w:noProof/>
             </w:rPr>
           </w:pPr>
-          <w:hyperlink w:anchor="_Toc442014120" w:history="1">
+          <w:hyperlink w:anchor="_Toc442712237" w:history="1">
             <w:r>
               <w:rPr>
                 <w:rStyle w:val="Hyperlink"/>
@@ -2114,7 +2121,7 @@
                 <w:noProof/>
                 <w:webHidden/>
               </w:rPr>
-              <w:instrText xml:space="preserve"> PAGEREF _Toc442014120 \h </w:instrText>
+              <w:instrText xml:space="preserve"> PAGEREF _Toc442712237 \h </w:instrText>
             </w:r>
             <w:r>
               <w:rPr>
@@ -2134,7 +2141,7 @@
                 <w:noProof/>
                 <w:webHidden/>
               </w:rPr>
-              <w:t>14</w:t>
+              <w:t>15</w:t>
             </w:r>
             <w:r>
               <w:rPr>
@@ -2156,7 +2163,7 @@
               <w:noProof/>
             </w:rPr>
           </w:pPr>
-          <w:hyperlink w:anchor="_Toc442014121" w:history="1">
+          <w:hyperlink w:anchor="_Toc442712238" w:history="1">
             <w:r>
               <w:rPr>
                 <w:rStyle w:val="Hyperlink"/>
@@ -2183,7 +2190,7 @@
                 <w:noProof/>
                 <w:webHidden/>
               </w:rPr>
-              <w:instrText xml:space="preserve"> PAGEREF _Toc442014121 \h </w:instrText>
+              <w:instrText xml:space="preserve"> PAGEREF _Toc442712238 \h </w:instrText>
             </w:r>
             <w:r>
               <w:rPr>
@@ -2225,7 +2232,7 @@
               <w:noProof/>
             </w:rPr>
           </w:pPr>
-          <w:hyperlink w:anchor="_Toc442014122" w:history="1">
+          <w:hyperlink w:anchor="_Toc442712239" w:history="1">
             <w:r>
               <w:rPr>
                 <w:rStyle w:val="Hyperlink"/>
@@ -2252,7 +2259,7 @@
                 <w:noProof/>
                 <w:webHidden/>
               </w:rPr>
-              <w:instrText xml:space="preserve"> PAGEREF _Toc442014122 \h </w:instrText>
+              <w:instrText xml:space="preserve"> PAGEREF _Toc442712239 \h </w:instrText>
             </w:r>
             <w:r>
               <w:rPr>
@@ -2294,7 +2301,7 @@
               <w:noProof/>
             </w:rPr>
           </w:pPr>
-          <w:hyperlink w:anchor="_Toc442014123" w:history="1">
+          <w:hyperlink w:anchor="_Toc442712240" w:history="1">
             <w:r>
               <w:rPr>
                 <w:rStyle w:val="Hyperlink"/>
@@ -2321,7 +2328,7 @@
                 <w:noProof/>
                 <w:webHidden/>
               </w:rPr>
-              <w:instrText xml:space="preserve"> PAGEREF _Toc442014123 \h </w:instrText>
+              <w:instrText xml:space="preserve"> PAGEREF _Toc442712240 \h </w:instrText>
             </w:r>
             <w:r>
               <w:rPr>
@@ -2341,7 +2348,7 @@
                 <w:noProof/>
                 <w:webHidden/>
               </w:rPr>
-              <w:t>20</w:t>
+              <w:t>19</w:t>
             </w:r>
             <w:r>
               <w:rPr>
@@ -2379,18 +2386,18 @@
       <w:pPr>
         <w:pStyle w:val="Heading1"/>
       </w:pPr>
-      <w:bookmarkStart w:id="3" w:name="_Toc442014108"/>
+      <w:bookmarkStart w:id="4" w:name="_Toc442712225"/>
       <w:r>
         <w:lastRenderedPageBreak/>
         <w:t>Introduction</w:t>
       </w:r>
-      <w:bookmarkEnd w:id="3"/>
+      <w:bookmarkEnd w:id="4"/>
     </w:p>
     <w:p>
       <w:pPr>
         <w:pStyle w:val="Heading2"/>
       </w:pPr>
-      <w:bookmarkStart w:id="4" w:name="_Toc442014109"/>
+      <w:bookmarkStart w:id="5" w:name="_Toc442712226"/>
       <w:r>
         <w:t xml:space="preserve">The evolution </w:t>
       </w:r>
@@ -2400,7 +2407,7 @@
       <w:r>
         <w:t>the mutation rate</w:t>
       </w:r>
-      <w:bookmarkEnd w:id="4"/>
+      <w:bookmarkEnd w:id="5"/>
     </w:p>
     <w:p>
       <w:pPr>
@@ -3405,7 +3412,7 @@
         <w:t xml:space="preserve"> have an important role in determining the evolutionary fate of mutator alleles.</w:t>
       </w:r>
     </w:p>
-    <w:bookmarkStart w:id="5" w:name="_Ref321400021"/>
+    <w:bookmarkStart w:id="6" w:name="_Ref321400021"/>
     <w:p>
       <w:pPr>
         <w:keepNext/>
@@ -3434,7 +3441,7 @@
           <v:shape id="_x0000_i1025" type="#_x0000_t75" style="width:189.7pt;height:134pt" o:ole="">
             <v:imagedata r:id="rId12" o:title=""/>
           </v:shape>
-          <o:OLEObject Type="Embed" ProgID="PowerPoint.Slide.12" ShapeID="_x0000_i1025" DrawAspect="Content" ObjectID="_1516453748" r:id="rId13"/>
+          <o:OLEObject Type="Embed" ProgID="PowerPoint.Slide.12" ShapeID="_x0000_i1025" DrawAspect="Content" ObjectID="_1516454091" r:id="rId13"/>
         </w:object>
       </w:r>
     </w:p>
@@ -3445,7 +3452,7 @@
           <w:color w:val="auto"/>
         </w:rPr>
       </w:pPr>
-      <w:bookmarkStart w:id="6" w:name="_Ref441046420"/>
+      <w:bookmarkStart w:id="7" w:name="_Ref441046420"/>
       <w:proofErr w:type="gramStart"/>
       <w:r>
         <w:rPr>
@@ -3484,7 +3491,7 @@
         </w:rPr>
         <w:fldChar w:fldCharType="end"/>
       </w:r>
-      <w:bookmarkEnd w:id="6"/>
+      <w:bookmarkEnd w:id="7"/>
       <w:r>
         <w:rPr>
           <w:color w:val="auto"/>
@@ -3555,7 +3562,6 @@
           <w:szCs w:val="28"/>
         </w:rPr>
       </w:pPr>
-      <w:bookmarkStart w:id="7" w:name="_Toc442014110"/>
       <w:r>
         <w:br w:type="page"/>
       </w:r>
@@ -3564,15 +3570,16 @@
       <w:pPr>
         <w:pStyle w:val="Heading2"/>
       </w:pPr>
+      <w:bookmarkStart w:id="8" w:name="_Toc442712227"/>
       <w:r>
         <w:lastRenderedPageBreak/>
         <w:t xml:space="preserve">Stress-induced </w:t>
       </w:r>
-      <w:bookmarkEnd w:id="5"/>
+      <w:bookmarkEnd w:id="6"/>
       <w:r>
         <w:t>mutagenesis</w:t>
       </w:r>
-      <w:bookmarkEnd w:id="7"/>
+      <w:bookmarkEnd w:id="8"/>
     </w:p>
     <w:p>
       <w:pPr>
@@ -4532,16 +4539,16 @@
       <w:r>
         <w:t>huge importance to our understanding of evolution and biology.</w:t>
       </w:r>
-      <w:bookmarkStart w:id="8" w:name="_Toc442014111"/>
     </w:p>
     <w:p>
       <w:pPr>
         <w:pStyle w:val="Heading2"/>
       </w:pPr>
+      <w:bookmarkStart w:id="9" w:name="_Toc442712228"/>
       <w:r>
         <w:t>Research objectives</w:t>
       </w:r>
-      <w:bookmarkEnd w:id="8"/>
+      <w:bookmarkEnd w:id="9"/>
     </w:p>
     <w:p>
       <w:pPr>
@@ -4693,7 +4700,7 @@
         </w:numPr>
         <w:jc w:val="left"/>
       </w:pPr>
-      <w:bookmarkStart w:id="9" w:name="_Ref320888683"/>
+      <w:bookmarkStart w:id="10" w:name="_Ref320888683"/>
       <w:r>
         <w:t>I</w:t>
       </w:r>
@@ -4713,9 +4720,9 @@
       <w:r>
         <w:t xml:space="preserve">On smooth and </w:t>
       </w:r>
-      <w:bookmarkStart w:id="10" w:name="_Ref320890020"/>
-      <w:bookmarkStart w:id="11" w:name="_Ref315795983"/>
-      <w:bookmarkEnd w:id="9"/>
+      <w:bookmarkStart w:id="11" w:name="_Ref320890020"/>
+      <w:bookmarkStart w:id="12" w:name="_Ref315795983"/>
+      <w:bookmarkEnd w:id="10"/>
       <w:r>
         <w:t>rugged</w:t>
       </w:r>
@@ -4725,8 +4732,8 @@
       <w:r>
         <w:t>fitness landscapes</w:t>
       </w:r>
-      <w:bookmarkEnd w:id="10"/>
       <w:bookmarkEnd w:id="11"/>
+      <w:bookmarkEnd w:id="12"/>
     </w:p>
     <w:p>
       <w:pPr>
@@ -4787,8 +4794,8 @@
       <w:r>
         <w:t xml:space="preserve">the evolution </w:t>
       </w:r>
-      <w:bookmarkStart w:id="12" w:name="_Ref320890026"/>
-      <w:bookmarkStart w:id="13" w:name="_Ref315795988"/>
+      <w:bookmarkStart w:id="13" w:name="_Ref320890026"/>
+      <w:bookmarkStart w:id="14" w:name="_Ref315795988"/>
       <w:r>
         <w:t>o</w:t>
       </w:r>
@@ -4798,8 +4805,8 @@
       <w:r>
         <w:t xml:space="preserve"> complex traits</w:t>
       </w:r>
-      <w:bookmarkEnd w:id="12"/>
       <w:bookmarkEnd w:id="13"/>
+      <w:bookmarkEnd w:id="14"/>
     </w:p>
     <w:p>
       <w:pPr>
@@ -4814,7 +4821,6 @@
           <w:szCs w:val="28"/>
         </w:rPr>
       </w:pPr>
-      <w:bookmarkStart w:id="14" w:name="_Toc442014112"/>
       <w:r>
         <w:br w:type="page"/>
       </w:r>
@@ -4823,6 +4829,7 @@
       <w:pPr>
         <w:pStyle w:val="Heading2"/>
       </w:pPr>
+      <w:bookmarkStart w:id="15" w:name="_Toc442712229"/>
       <w:r>
         <w:lastRenderedPageBreak/>
         <w:t>Thesis</w:t>
@@ -4830,7 +4837,7 @@
       <w:r>
         <w:t xml:space="preserve"> overview</w:t>
       </w:r>
-      <w:bookmarkEnd w:id="14"/>
+      <w:bookmarkEnd w:id="15"/>
     </w:p>
     <w:p>
       <w:pPr>
@@ -4853,11 +4860,11 @@
       <w:pPr>
         <w:pStyle w:val="Heading3"/>
       </w:pPr>
-      <w:bookmarkStart w:id="15" w:name="_Toc442014113"/>
+      <w:bookmarkStart w:id="16" w:name="_Toc442712230"/>
       <w:r>
         <w:t>The evolution of stress-induced hypermutation in asexual populations</w:t>
       </w:r>
-      <w:bookmarkEnd w:id="15"/>
+      <w:bookmarkEnd w:id="16"/>
     </w:p>
     <w:p>
       <w:pPr>
@@ -5089,14 +5096,14 @@
       <w:pPr>
         <w:pStyle w:val="Heading3"/>
       </w:pPr>
-      <w:bookmarkStart w:id="16" w:name="_Toc442014114"/>
+      <w:bookmarkStart w:id="17" w:name="_Toc442712231"/>
       <w:r>
         <w:rPr>
           <w:shd w:val="clear" w:color="auto" w:fill="FFFFFF"/>
         </w:rPr>
         <w:t>Stress-induced mutagenesis and complex adaptation</w:t>
       </w:r>
-      <w:bookmarkEnd w:id="16"/>
+      <w:bookmarkEnd w:id="17"/>
       <w:r>
         <w:t xml:space="preserve"> </w:t>
       </w:r>
@@ -5280,11 +5287,11 @@
       <w:pPr>
         <w:pStyle w:val="Heading3"/>
       </w:pPr>
-      <w:bookmarkStart w:id="17" w:name="_Toc442014115"/>
+      <w:bookmarkStart w:id="18" w:name="_Toc442712232"/>
       <w:r>
         <w:t>The probability of improvement in Fisher's geometric model</w:t>
       </w:r>
-      <w:bookmarkEnd w:id="17"/>
+      <w:bookmarkEnd w:id="18"/>
       <w:r>
         <w:t xml:space="preserve"> </w:t>
       </w:r>
@@ -5525,7 +5532,6 @@
           <w:szCs w:val="28"/>
         </w:rPr>
       </w:pPr>
-      <w:bookmarkStart w:id="18" w:name="_Toc442014116"/>
       <w:r>
         <w:br w:type="page"/>
       </w:r>
@@ -5534,6 +5540,7 @@
       <w:pPr>
         <w:pStyle w:val="Heading2"/>
       </w:pPr>
+      <w:bookmarkStart w:id="19" w:name="_Toc442712233"/>
       <w:r>
         <w:lastRenderedPageBreak/>
         <w:t>Methods</w:t>
@@ -5541,7 +5548,7 @@
       <w:r>
         <w:t xml:space="preserve"> overview</w:t>
       </w:r>
-      <w:bookmarkEnd w:id="18"/>
+      <w:bookmarkEnd w:id="19"/>
     </w:p>
     <w:p>
       <w:pPr>
@@ -5570,11 +5577,11 @@
       <w:pPr>
         <w:pStyle w:val="Heading3"/>
       </w:pPr>
-      <w:bookmarkStart w:id="19" w:name="_Toc442014117"/>
+      <w:bookmarkStart w:id="20" w:name="_Toc442712234"/>
       <w:r>
         <w:t>Individual-based simulations</w:t>
       </w:r>
-      <w:bookmarkEnd w:id="19"/>
+      <w:bookmarkEnd w:id="20"/>
     </w:p>
     <w:p>
       <w:pPr>
@@ -5785,11 +5792,11 @@
           <w:rFonts w:eastAsiaTheme="minorEastAsia"/>
         </w:rPr>
       </w:pPr>
-      <w:bookmarkStart w:id="20" w:name="_Toc442014118"/>
+      <w:bookmarkStart w:id="21" w:name="_Toc442712235"/>
       <w:r>
         <w:t>Wright-Fisher models</w:t>
       </w:r>
-      <w:bookmarkEnd w:id="20"/>
+      <w:bookmarkEnd w:id="21"/>
       <w:r>
         <w:t xml:space="preserve">  </w:t>
       </w:r>
@@ -6401,11 +6408,11 @@
       <w:pPr>
         <w:pStyle w:val="Heading3"/>
       </w:pPr>
-      <w:bookmarkStart w:id="21" w:name="_Toc442014119"/>
+      <w:bookmarkStart w:id="22" w:name="_Toc442712236"/>
       <w:r>
         <w:t>Branching processes</w:t>
       </w:r>
-      <w:bookmarkEnd w:id="21"/>
+      <w:bookmarkEnd w:id="22"/>
     </w:p>
     <w:p>
       <w:pPr>
@@ -6484,7 +6491,6 @@
           <w:iCs/>
         </w:rPr>
       </w:pPr>
-      <w:bookmarkStart w:id="22" w:name="_Toc442014120"/>
       <w:r>
         <w:br w:type="page"/>
       </w:r>
@@ -6493,6 +6499,7 @@
       <w:pPr>
         <w:pStyle w:val="Heading3"/>
       </w:pPr>
+      <w:bookmarkStart w:id="23" w:name="_Toc442712237"/>
       <w:r>
         <w:lastRenderedPageBreak/>
         <w:t xml:space="preserve">Probability </w:t>
@@ -6500,7 +6507,7 @@
       <w:r>
         <w:t>theory</w:t>
       </w:r>
-      <w:bookmarkEnd w:id="22"/>
+      <w:bookmarkEnd w:id="23"/>
     </w:p>
     <w:p>
       <w:pPr>
@@ -6634,12 +6641,12 @@
       <w:pPr>
         <w:pStyle w:val="Heading1"/>
       </w:pPr>
-      <w:bookmarkStart w:id="23" w:name="_Toc442014121"/>
+      <w:bookmarkStart w:id="24" w:name="_Toc442712238"/>
       <w:r>
         <w:lastRenderedPageBreak/>
         <w:t>Discussion</w:t>
       </w:r>
-      <w:bookmarkEnd w:id="23"/>
+      <w:bookmarkEnd w:id="24"/>
     </w:p>
     <w:p>
       <w:pPr>
@@ -8072,9 +8079,11 @@
       <w:pPr>
         <w:pStyle w:val="Heading2"/>
       </w:pPr>
+      <w:bookmarkStart w:id="25" w:name="_Toc442712239"/>
       <w:r>
         <w:t>Conclusions</w:t>
       </w:r>
+      <w:bookmarkEnd w:id="25"/>
     </w:p>
     <w:p>
       <w:pPr>
@@ -8106,12 +8115,12 @@
       <w:pPr>
         <w:pStyle w:val="Heading1"/>
       </w:pPr>
-      <w:bookmarkStart w:id="24" w:name="_Toc442014123"/>
+      <w:bookmarkStart w:id="26" w:name="_Toc442712240"/>
       <w:r>
         <w:lastRenderedPageBreak/>
         <w:t>References</w:t>
       </w:r>
-      <w:bookmarkEnd w:id="24"/>
+      <w:bookmarkEnd w:id="26"/>
     </w:p>
     <w:p>
       <w:pPr>
@@ -14372,7 +14381,6 @@
         </w:rPr>
         <w:t xml:space="preserve"> 2005, </w:t>
       </w:r>
-      <w:bookmarkStart w:id="25" w:name="_GoBack"/>
       <w:r>
         <w:rPr>
           <w:rFonts w:ascii="Times New Roman" w:hAnsi="Times New Roman" w:cs="Times New Roman"/>
@@ -14392,7 +14400,6 @@
         <w:t>:447–57.</w:t>
       </w:r>
     </w:p>
-    <w:bookmarkEnd w:id="25"/>
     <w:p>
       <w:pPr>
         <w:widowControl w:val="0"/>
@@ -15663,7 +15670,6 @@
         <w:ind w:firstLine="0"/>
         <w:jc w:val="both"/>
         <w:rPr>
-          <w:rFonts w:hint="cs"/>
           <w:rtl/>
         </w:rPr>
       </w:pPr>
@@ -15734,7 +15740,7 @@
         <w:bidi/>
         <w:jc w:val="right"/>
         <w:rPr>
-          <w:rFonts w:ascii="Palatino Linotype" w:hAnsi="Palatino Linotype" w:hint="cs"/>
+          <w:rFonts w:ascii="Palatino Linotype" w:hAnsi="Palatino Linotype"/>
           <w:sz w:val="40"/>
           <w:szCs w:val="40"/>
           <w:rtl/>
@@ -15746,7 +15752,7 @@
         <w:bidi/>
         <w:jc w:val="right"/>
         <w:rPr>
-          <w:rFonts w:ascii="Palatino Linotype" w:hAnsi="Palatino Linotype" w:hint="cs"/>
+          <w:rFonts w:ascii="Palatino Linotype" w:hAnsi="Palatino Linotype"/>
           <w:sz w:val="40"/>
           <w:szCs w:val="40"/>
           <w:rtl/>
@@ -15860,7 +15866,7 @@
           <w:rPr>
             <w:noProof/>
           </w:rPr>
-          <w:t>23</w:t>
+          <w:t>6</w:t>
         </w:r>
         <w:r>
           <w:rPr>
@@ -20073,7 +20079,7 @@
 </file>
 
 <file path=customXml/itemProps1.xml><?xml version="1.0" encoding="utf-8"?>
-<ds:datastoreItem xmlns:ds="http://schemas.openxmlformats.org/officeDocument/2006/customXml" ds:itemID="{4D9B8626-08A2-435E-B0C2-47CAB11834B7}">
+<ds:datastoreItem xmlns:ds="http://schemas.openxmlformats.org/officeDocument/2006/customXml" ds:itemID="{CED9B51A-EEFE-410A-99EF-6ED56503DF3A}">
   <ds:schemaRefs>
     <ds:schemaRef ds:uri="http://schemas.openxmlformats.org/officeDocument/2006/bibliography"/>
   </ds:schemaRefs>

</xml_diff>